<commit_message>
[imp]: intellectual-systems, lab4, report
</commit_message>
<xml_diff>
--- a/1st-term/intellectual-systems/lab4/report.docx
+++ b/1st-term/intellectual-systems/lab4/report.docx
@@ -719,7 +719,7 @@
           <w:b/>
           <w:sz w:val="28"/>
           <w:szCs w:val="28"/>
-          <w:lang w:val="en-US" w:eastAsia="ru-RU"/>
+          <w:lang w:eastAsia="ru-RU"/>
         </w:rPr>
       </w:pPr>
     </w:p>
@@ -949,7 +949,6 @@
                 <w:lang w:val="en-US"/>
               </w:rPr>
             </w:pPr>
-            <w:proofErr w:type="spellStart"/>
             <w:r>
               <w:rPr>
                 <w:rFonts w:ascii="Times New Roman" w:eastAsia="Times New Roman" w:hAnsi="Times New Roman" w:cs="Times New Roman"/>
@@ -958,18 +957,7 @@
                 <w:szCs w:val="28"/>
                 <w:lang w:val="en-US"/>
               </w:rPr>
-              <w:t>Сафронов</w:t>
-            </w:r>
-            <w:proofErr w:type="spellEnd"/>
-            <w:r>
-              <w:rPr>
-                <w:rFonts w:ascii="Times New Roman" w:eastAsia="Times New Roman" w:hAnsi="Times New Roman" w:cs="Times New Roman"/>
-                <w:color w:val="000000"/>
-                <w:sz w:val="28"/>
-                <w:szCs w:val="28"/>
-                <w:lang w:val="en-US"/>
-              </w:rPr>
-              <w:t xml:space="preserve"> Н.С.</w:t>
+              <w:t>Сафронов Н.С.</w:t>
             </w:r>
           </w:p>
         </w:tc>
@@ -1820,43 +1808,7 @@
           <w:sz w:val="28"/>
           <w:szCs w:val="24"/>
         </w:rPr>
-        <w:t xml:space="preserve">проектировать входы, выходы и целевую функцию нейронной сети. Выполнить обучение сетей с различными </w:t>
-      </w:r>
-      <w:proofErr w:type="spellStart"/>
-      <w:r>
-        <w:rPr>
-          <w:rFonts w:ascii="Times New Roman" w:hAnsi="Times New Roman" w:cs="Times New Roman"/>
-          <w:sz w:val="28"/>
-          <w:szCs w:val="24"/>
-        </w:rPr>
-        <w:t>гиперпараметрами</w:t>
-      </w:r>
-      <w:proofErr w:type="spellEnd"/>
-      <w:r>
-        <w:rPr>
-          <w:rFonts w:ascii="Times New Roman" w:hAnsi="Times New Roman" w:cs="Times New Roman"/>
-          <w:sz w:val="28"/>
-          <w:szCs w:val="24"/>
-        </w:rPr>
-        <w:t xml:space="preserve">. Проиллюстрировать переобучение и </w:t>
-      </w:r>
-      <w:proofErr w:type="spellStart"/>
-      <w:r>
-        <w:rPr>
-          <w:rFonts w:ascii="Times New Roman" w:hAnsi="Times New Roman" w:cs="Times New Roman"/>
-          <w:sz w:val="28"/>
-          <w:szCs w:val="24"/>
-        </w:rPr>
-        <w:t>недообучение</w:t>
-      </w:r>
-      <w:proofErr w:type="spellEnd"/>
-      <w:r>
-        <w:rPr>
-          <w:rFonts w:ascii="Times New Roman" w:hAnsi="Times New Roman" w:cs="Times New Roman"/>
-          <w:sz w:val="28"/>
-          <w:szCs w:val="24"/>
-        </w:rPr>
-        <w:t xml:space="preserve"> модели.</w:t>
+        <w:t>проектировать входы, выходы и целевую функцию нейронной сети. Выполнить обучение сетей с различными гиперпараметрами. Проиллюстрировать переобучение и недообучение модели.</w:t>
       </w:r>
     </w:p>
     <w:p>
@@ -1894,2255 +1846,877 @@
     <w:p>
       <w:pPr>
         <w:spacing w:after="0"/>
-      </w:pPr>
-      <w:proofErr w:type="spellStart"/>
-      <w:r>
-        <w:t>import</w:t>
-      </w:r>
-      <w:proofErr w:type="spellEnd"/>
-      <w:r>
-        <w:t xml:space="preserve"> </w:t>
-      </w:r>
-      <w:proofErr w:type="spellStart"/>
-      <w:r>
-        <w:t>tensorflow</w:t>
-      </w:r>
-      <w:proofErr w:type="spellEnd"/>
-      <w:r>
-        <w:t xml:space="preserve"> </w:t>
-      </w:r>
-      <w:proofErr w:type="spellStart"/>
-      <w:r>
-        <w:t>as</w:t>
-      </w:r>
-      <w:proofErr w:type="spellEnd"/>
-      <w:r>
-        <w:t xml:space="preserve"> </w:t>
-      </w:r>
-      <w:proofErr w:type="spellStart"/>
-      <w:r>
-        <w:t>tf</w:t>
-      </w:r>
-      <w:proofErr w:type="spellEnd"/>
+        <w:rPr>
+          <w:sz w:val="22"/>
+        </w:rPr>
+      </w:pPr>
+      <w:r>
+        <w:rPr>
+          <w:sz w:val="22"/>
+        </w:rPr>
+        <w:t>import numpy as np</w:t>
+      </w:r>
     </w:p>
     <w:p>
       <w:pPr>
         <w:spacing w:after="0"/>
         <w:rPr>
-          <w:lang w:val="en-US"/>
-        </w:rPr>
-      </w:pPr>
-      <w:r>
-        <w:rPr>
-          <w:lang w:val="en-US"/>
-        </w:rPr>
-        <w:t xml:space="preserve">from </w:t>
-      </w:r>
-      <w:proofErr w:type="spellStart"/>
-      <w:proofErr w:type="gramStart"/>
-      <w:r>
-        <w:rPr>
-          <w:lang w:val="en-US"/>
-        </w:rPr>
-        <w:t>tensorflow.keras</w:t>
-      </w:r>
-      <w:proofErr w:type="gramEnd"/>
-      <w:r>
-        <w:rPr>
-          <w:lang w:val="en-US"/>
-        </w:rPr>
-        <w:t>.models</w:t>
-      </w:r>
-      <w:proofErr w:type="spellEnd"/>
-      <w:r>
-        <w:rPr>
-          <w:lang w:val="en-US"/>
-        </w:rPr>
-        <w:t xml:space="preserve"> import Sequential</w:t>
+          <w:sz w:val="22"/>
+          <w:lang w:val="en-US"/>
+        </w:rPr>
+      </w:pPr>
+      <w:r>
+        <w:rPr>
+          <w:sz w:val="22"/>
+          <w:lang w:val="en-US"/>
+        </w:rPr>
+        <w:t>import matplotlib.pyplot as plt</w:t>
       </w:r>
     </w:p>
     <w:p>
       <w:pPr>
         <w:spacing w:after="0"/>
         <w:rPr>
-          <w:lang w:val="en-US"/>
-        </w:rPr>
-      </w:pPr>
-      <w:r>
-        <w:rPr>
-          <w:lang w:val="en-US"/>
-        </w:rPr>
-        <w:t xml:space="preserve">from </w:t>
-      </w:r>
-      <w:proofErr w:type="spellStart"/>
-      <w:proofErr w:type="gramStart"/>
-      <w:r>
-        <w:rPr>
-          <w:lang w:val="en-US"/>
-        </w:rPr>
-        <w:t>tensorflow.keras</w:t>
-      </w:r>
-      <w:proofErr w:type="gramEnd"/>
-      <w:r>
-        <w:rPr>
-          <w:lang w:val="en-US"/>
-        </w:rPr>
-        <w:t>.layers</w:t>
-      </w:r>
-      <w:proofErr w:type="spellEnd"/>
-      <w:r>
-        <w:rPr>
-          <w:lang w:val="en-US"/>
-        </w:rPr>
-        <w:t xml:space="preserve"> import Dense</w:t>
+          <w:sz w:val="22"/>
+          <w:lang w:val="en-US"/>
+        </w:rPr>
+      </w:pPr>
+      <w:r>
+        <w:rPr>
+          <w:sz w:val="22"/>
+          <w:lang w:val="en-US"/>
+        </w:rPr>
+        <w:t>from sklearn.datasets import make_moons</w:t>
       </w:r>
     </w:p>
     <w:p>
       <w:pPr>
         <w:spacing w:after="0"/>
         <w:rPr>
-          <w:lang w:val="en-US"/>
-        </w:rPr>
-      </w:pPr>
-      <w:r>
-        <w:rPr>
-          <w:lang w:val="en-US"/>
-        </w:rPr>
-        <w:t xml:space="preserve">from </w:t>
-      </w:r>
-      <w:proofErr w:type="spellStart"/>
-      <w:proofErr w:type="gramStart"/>
-      <w:r>
-        <w:rPr>
-          <w:lang w:val="en-US"/>
-        </w:rPr>
-        <w:t>sklearn.model</w:t>
-      </w:r>
-      <w:proofErr w:type="gramEnd"/>
-      <w:r>
-        <w:rPr>
-          <w:lang w:val="en-US"/>
-        </w:rPr>
-        <w:t>_selection</w:t>
-      </w:r>
-      <w:proofErr w:type="spellEnd"/>
-      <w:r>
-        <w:rPr>
-          <w:lang w:val="en-US"/>
-        </w:rPr>
-        <w:t xml:space="preserve"> import </w:t>
-      </w:r>
-      <w:proofErr w:type="spellStart"/>
-      <w:r>
-        <w:rPr>
-          <w:lang w:val="en-US"/>
-        </w:rPr>
-        <w:t>train_test_split</w:t>
-      </w:r>
-      <w:proofErr w:type="spellEnd"/>
+          <w:sz w:val="22"/>
+          <w:lang w:val="en-US"/>
+        </w:rPr>
+      </w:pPr>
+      <w:r>
+        <w:rPr>
+          <w:sz w:val="22"/>
+          <w:lang w:val="en-US"/>
+        </w:rPr>
+        <w:t>from sklearn.model_selection import train_test_split</w:t>
+      </w:r>
     </w:p>
     <w:p>
       <w:pPr>
         <w:spacing w:after="0"/>
         <w:rPr>
-          <w:lang w:val="en-US"/>
-        </w:rPr>
-      </w:pPr>
-      <w:r>
-        <w:rPr>
-          <w:lang w:val="en-US"/>
-        </w:rPr>
-        <w:t xml:space="preserve">from </w:t>
-      </w:r>
-      <w:proofErr w:type="spellStart"/>
-      <w:proofErr w:type="gramStart"/>
-      <w:r>
-        <w:rPr>
-          <w:lang w:val="en-US"/>
-        </w:rPr>
-        <w:t>sklearn.datasets</w:t>
-      </w:r>
-      <w:proofErr w:type="spellEnd"/>
-      <w:proofErr w:type="gramEnd"/>
-      <w:r>
-        <w:rPr>
-          <w:lang w:val="en-US"/>
-        </w:rPr>
-        <w:t xml:space="preserve"> import </w:t>
-      </w:r>
-      <w:proofErr w:type="spellStart"/>
-      <w:r>
-        <w:rPr>
-          <w:lang w:val="en-US"/>
-        </w:rPr>
-        <w:t>make_moons</w:t>
-      </w:r>
-      <w:proofErr w:type="spellEnd"/>
+          <w:sz w:val="22"/>
+          <w:lang w:val="en-US"/>
+        </w:rPr>
+      </w:pPr>
+      <w:r>
+        <w:rPr>
+          <w:sz w:val="22"/>
+          <w:lang w:val="en-US"/>
+        </w:rPr>
+        <w:t>from tensorflow.keras.models import Sequential</w:t>
+      </w:r>
     </w:p>
     <w:p>
       <w:pPr>
         <w:spacing w:after="0"/>
         <w:rPr>
-          <w:lang w:val="en-US"/>
-        </w:rPr>
-      </w:pPr>
-      <w:r>
-        <w:rPr>
-          <w:lang w:val="en-US"/>
-        </w:rPr>
-        <w:t xml:space="preserve">import </w:t>
-      </w:r>
-      <w:proofErr w:type="spellStart"/>
-      <w:proofErr w:type="gramStart"/>
-      <w:r>
-        <w:rPr>
-          <w:lang w:val="en-US"/>
-        </w:rPr>
-        <w:t>matplotlib.pyplot</w:t>
-      </w:r>
-      <w:proofErr w:type="spellEnd"/>
-      <w:proofErr w:type="gramEnd"/>
-      <w:r>
-        <w:rPr>
-          <w:lang w:val="en-US"/>
-        </w:rPr>
-        <w:t xml:space="preserve"> as </w:t>
-      </w:r>
-      <w:proofErr w:type="spellStart"/>
-      <w:r>
-        <w:rPr>
-          <w:lang w:val="en-US"/>
-        </w:rPr>
-        <w:t>plt</w:t>
-      </w:r>
-      <w:proofErr w:type="spellEnd"/>
+          <w:sz w:val="22"/>
+          <w:lang w:val="en-US"/>
+        </w:rPr>
+      </w:pPr>
+      <w:r>
+        <w:rPr>
+          <w:sz w:val="22"/>
+          <w:lang w:val="en-US"/>
+        </w:rPr>
+        <w:t>from tensorflow.keras.layers import Dense, Dropout</w:t>
+      </w:r>
     </w:p>
     <w:p>
       <w:pPr>
         <w:spacing w:after="0"/>
         <w:rPr>
-          <w:lang w:val="en-US"/>
-        </w:rPr>
-      </w:pPr>
-      <w:r>
-        <w:rPr>
-          <w:lang w:val="en-US"/>
-        </w:rPr>
-        <w:t xml:space="preserve">import </w:t>
-      </w:r>
-      <w:proofErr w:type="spellStart"/>
-      <w:r>
-        <w:rPr>
-          <w:lang w:val="en-US"/>
-        </w:rPr>
-        <w:t>numpy</w:t>
-      </w:r>
-      <w:proofErr w:type="spellEnd"/>
-      <w:r>
-        <w:rPr>
-          <w:lang w:val="en-US"/>
-        </w:rPr>
-        <w:t xml:space="preserve"> as np</w:t>
+          <w:sz w:val="22"/>
+          <w:lang w:val="en-US"/>
+        </w:rPr>
+      </w:pPr>
+      <w:r>
+        <w:rPr>
+          <w:sz w:val="22"/>
+          <w:lang w:val="en-US"/>
+        </w:rPr>
+        <w:t>from tensorflow.keras.optimizers import Adam</w:t>
       </w:r>
     </w:p>
     <w:p>
       <w:pPr>
         <w:spacing w:after="0"/>
+        <w:rPr>
+          <w:sz w:val="22"/>
+          <w:lang w:val="en-US"/>
+        </w:rPr>
       </w:pPr>
     </w:p>
     <w:p>
       <w:pPr>
         <w:spacing w:after="0"/>
         <w:rPr>
-          <w:lang w:val="en-US"/>
-        </w:rPr>
-      </w:pPr>
-      <w:r>
-        <w:rPr>
-          <w:lang w:val="en-US"/>
-        </w:rPr>
-        <w:t xml:space="preserve">def </w:t>
-      </w:r>
-      <w:proofErr w:type="spellStart"/>
-      <w:r>
-        <w:rPr>
-          <w:lang w:val="en-US"/>
-        </w:rPr>
-        <w:t>plot_</w:t>
-      </w:r>
-      <w:proofErr w:type="gramStart"/>
-      <w:r>
-        <w:rPr>
-          <w:lang w:val="en-US"/>
-        </w:rPr>
-        <w:t>results</w:t>
-      </w:r>
-      <w:proofErr w:type="spellEnd"/>
-      <w:r>
-        <w:rPr>
-          <w:lang w:val="en-US"/>
-        </w:rPr>
-        <w:t>(</w:t>
-      </w:r>
-      <w:proofErr w:type="gramEnd"/>
-      <w:r>
-        <w:rPr>
-          <w:lang w:val="en-US"/>
-        </w:rPr>
-        <w:t>history, title):</w:t>
-      </w:r>
+          <w:sz w:val="22"/>
+          <w:lang w:val="en-US"/>
+        </w:rPr>
+      </w:pPr>
     </w:p>
     <w:p>
       <w:pPr>
         <w:spacing w:after="0"/>
         <w:rPr>
-          <w:lang w:val="en-US"/>
-        </w:rPr>
-      </w:pPr>
-      <w:r>
-        <w:rPr>
+          <w:sz w:val="22"/>
+          <w:lang w:val="en-US"/>
+        </w:rPr>
+      </w:pPr>
+      <w:r>
+        <w:rPr>
+          <w:sz w:val="22"/>
+          <w:lang w:val="en-US"/>
+        </w:rPr>
+        <w:t>X, y = make_moons(n_samples=1000, noise=0.2, random_state=42)</w:t>
+      </w:r>
+    </w:p>
+    <w:p>
+      <w:pPr>
+        <w:spacing w:after="0"/>
+        <w:rPr>
+          <w:sz w:val="22"/>
+          <w:lang w:val="en-US"/>
+        </w:rPr>
+      </w:pPr>
+      <w:r>
+        <w:rPr>
+          <w:sz w:val="22"/>
+          <w:lang w:val="en-US"/>
+        </w:rPr>
+        <w:t>X_train, X_test, y_train, y_test = train_test_split(X, y, test_size=0.3, random_state=42)</w:t>
+      </w:r>
+    </w:p>
+    <w:p>
+      <w:pPr>
+        <w:spacing w:after="0"/>
+        <w:rPr>
+          <w:sz w:val="22"/>
+          <w:lang w:val="en-US"/>
+        </w:rPr>
+      </w:pPr>
+    </w:p>
+    <w:p>
+      <w:pPr>
+        <w:spacing w:after="0"/>
+        <w:rPr>
+          <w:sz w:val="22"/>
+          <w:lang w:val="en-US"/>
+        </w:rPr>
+      </w:pPr>
+    </w:p>
+    <w:p>
+      <w:pPr>
+        <w:spacing w:after="0"/>
+        <w:rPr>
+          <w:sz w:val="22"/>
+          <w:lang w:val="en-US"/>
+        </w:rPr>
+      </w:pPr>
+      <w:r>
+        <w:rPr>
+          <w:sz w:val="22"/>
+          <w:lang w:val="en-US"/>
+        </w:rPr>
+        <w:t>def train_model(layers, epochs, batch_size, dropout_rate=0):</w:t>
+      </w:r>
+    </w:p>
+    <w:p>
+      <w:pPr>
+        <w:spacing w:after="0"/>
+        <w:rPr>
+          <w:sz w:val="22"/>
+          <w:lang w:val="en-US"/>
+        </w:rPr>
+      </w:pPr>
+      <w:r>
+        <w:rPr>
+          <w:sz w:val="22"/>
+          <w:lang w:val="en-US"/>
+        </w:rPr>
+        <w:t xml:space="preserve">    model = Sequential()</w:t>
+      </w:r>
+    </w:p>
+    <w:p>
+      <w:pPr>
+        <w:spacing w:after="0"/>
+        <w:rPr>
+          <w:sz w:val="22"/>
+          <w:lang w:val="en-US"/>
+        </w:rPr>
+      </w:pPr>
+      <w:r>
+        <w:rPr>
+          <w:sz w:val="22"/>
+          <w:lang w:val="en-US"/>
+        </w:rPr>
+        <w:t xml:space="preserve">    for i, units in enumerate(layers):</w:t>
+      </w:r>
+    </w:p>
+    <w:p>
+      <w:pPr>
+        <w:spacing w:after="0"/>
+        <w:rPr>
+          <w:sz w:val="22"/>
+          <w:lang w:val="en-US"/>
+        </w:rPr>
+      </w:pPr>
+      <w:r>
+        <w:rPr>
+          <w:sz w:val="22"/>
+          <w:lang w:val="en-US"/>
+        </w:rPr>
+        <w:t xml:space="preserve">        if i == 0:</w:t>
+      </w:r>
+    </w:p>
+    <w:p>
+      <w:pPr>
+        <w:spacing w:after="0"/>
+        <w:rPr>
+          <w:sz w:val="22"/>
+          <w:lang w:val="en-US"/>
+        </w:rPr>
+      </w:pPr>
+      <w:r>
+        <w:rPr>
+          <w:sz w:val="22"/>
+          <w:lang w:val="en-US"/>
+        </w:rPr>
+        <w:t xml:space="preserve">            model.add(Dense(units, activation='relu', input_shape=(2,)))</w:t>
+      </w:r>
+    </w:p>
+    <w:p>
+      <w:pPr>
+        <w:spacing w:after="0"/>
+        <w:rPr>
+          <w:sz w:val="22"/>
+          <w:lang w:val="en-US"/>
+        </w:rPr>
+      </w:pPr>
+      <w:r>
+        <w:rPr>
+          <w:sz w:val="22"/>
+          <w:lang w:val="en-US"/>
+        </w:rPr>
+        <w:t xml:space="preserve">        else:</w:t>
+      </w:r>
+    </w:p>
+    <w:p>
+      <w:pPr>
+        <w:spacing w:after="0"/>
+        <w:rPr>
+          <w:sz w:val="22"/>
+          <w:lang w:val="en-US"/>
+        </w:rPr>
+      </w:pPr>
+      <w:r>
+        <w:rPr>
+          <w:sz w:val="22"/>
+          <w:lang w:val="en-US"/>
+        </w:rPr>
+        <w:t xml:space="preserve">            model.add(Dense(units, activation='relu'))</w:t>
+      </w:r>
+    </w:p>
+    <w:p>
+      <w:pPr>
+        <w:spacing w:after="0"/>
+        <w:rPr>
+          <w:sz w:val="22"/>
+          <w:lang w:val="en-US"/>
+        </w:rPr>
+      </w:pPr>
+      <w:r>
+        <w:rPr>
+          <w:sz w:val="22"/>
+          <w:lang w:val="en-US"/>
+        </w:rPr>
+        <w:t xml:space="preserve">        if dropout_rate &gt; 0:</w:t>
+      </w:r>
+    </w:p>
+    <w:p>
+      <w:pPr>
+        <w:spacing w:after="0"/>
+        <w:rPr>
+          <w:sz w:val="22"/>
+          <w:lang w:val="en-US"/>
+        </w:rPr>
+      </w:pPr>
+      <w:r>
+        <w:rPr>
+          <w:sz w:val="22"/>
+          <w:lang w:val="en-US"/>
+        </w:rPr>
+        <w:t xml:space="preserve">            model.add(Dropout(dropout_rate))</w:t>
+      </w:r>
+    </w:p>
+    <w:p>
+      <w:pPr>
+        <w:spacing w:after="0"/>
+        <w:rPr>
+          <w:sz w:val="22"/>
+          <w:lang w:val="en-US"/>
+        </w:rPr>
+      </w:pPr>
+      <w:r>
+        <w:rPr>
+          <w:sz w:val="22"/>
+          <w:lang w:val="en-US"/>
+        </w:rPr>
+        <w:t xml:space="preserve">    model.add(Dense(1, activation='sigmoid'))</w:t>
+      </w:r>
+    </w:p>
+    <w:p>
+      <w:pPr>
+        <w:spacing w:after="0"/>
+        <w:rPr>
+          <w:sz w:val="22"/>
+          <w:lang w:val="en-US"/>
+        </w:rPr>
+      </w:pPr>
+      <w:r>
+        <w:rPr>
+          <w:sz w:val="22"/>
           <w:lang w:val="en-US"/>
         </w:rPr>
         <w:t xml:space="preserve">    </w:t>
       </w:r>
-      <w:proofErr w:type="spellStart"/>
-      <w:proofErr w:type="gramStart"/>
-      <w:r>
-        <w:rPr>
-          <w:lang w:val="en-US"/>
-        </w:rPr>
-        <w:t>plt.figure</w:t>
-      </w:r>
-      <w:proofErr w:type="spellEnd"/>
-      <w:proofErr w:type="gramEnd"/>
-      <w:r>
-        <w:rPr>
-          <w:lang w:val="en-US"/>
-        </w:rPr>
-        <w:t>(</w:t>
-      </w:r>
-      <w:proofErr w:type="spellStart"/>
-      <w:r>
-        <w:rPr>
-          <w:lang w:val="en-US"/>
-        </w:rPr>
-        <w:t>figsize</w:t>
-      </w:r>
-      <w:proofErr w:type="spellEnd"/>
-      <w:r>
-        <w:rPr>
-          <w:lang w:val="en-US"/>
-        </w:rPr>
-        <w:t>=(12, 5))</w:t>
-      </w:r>
     </w:p>
     <w:p>
       <w:pPr>
         <w:spacing w:after="0"/>
         <w:rPr>
-          <w:lang w:val="en-US"/>
-        </w:rPr>
-      </w:pPr>
-      <w:r>
-        <w:rPr>
-          <w:lang w:val="en-US"/>
-        </w:rPr>
-        <w:t xml:space="preserve">    # </w:t>
-      </w:r>
-      <w:r>
-        <w:t>Потери</w:t>
+          <w:sz w:val="22"/>
+          <w:lang w:val="en-US"/>
+        </w:rPr>
+      </w:pPr>
+      <w:r>
+        <w:rPr>
+          <w:sz w:val="22"/>
+          <w:lang w:val="en-US"/>
+        </w:rPr>
+        <w:t xml:space="preserve">    model.compile(optimizer=Adam(learning_rate=0.01), loss='binary_crossentropy', metrics=['accuracy'])</w:t>
       </w:r>
     </w:p>
     <w:p>
       <w:pPr>
         <w:spacing w:after="0"/>
         <w:rPr>
-          <w:lang w:val="en-US"/>
-        </w:rPr>
-      </w:pPr>
-      <w:r>
-        <w:rPr>
+          <w:sz w:val="22"/>
+          <w:lang w:val="en-US"/>
+        </w:rPr>
+      </w:pPr>
+      <w:r>
+        <w:rPr>
+          <w:sz w:val="22"/>
+          <w:lang w:val="en-US"/>
+        </w:rPr>
+        <w:t xml:space="preserve">    history = model.fit(X_train, y_train, epochs=epochs, batch_size=batch_size, validation_data=(X_test, y_test), verbose=0)</w:t>
+      </w:r>
+    </w:p>
+    <w:p>
+      <w:pPr>
+        <w:spacing w:after="0"/>
+        <w:rPr>
+          <w:sz w:val="22"/>
+          <w:lang w:val="en-US"/>
+        </w:rPr>
+      </w:pPr>
+      <w:r>
+        <w:rPr>
+          <w:sz w:val="22"/>
+          <w:lang w:val="en-US"/>
+        </w:rPr>
+        <w:t xml:space="preserve">    return model, history</w:t>
+      </w:r>
+    </w:p>
+    <w:p>
+      <w:pPr>
+        <w:spacing w:after="0"/>
+        <w:rPr>
+          <w:sz w:val="22"/>
+          <w:lang w:val="en-US"/>
+        </w:rPr>
+      </w:pPr>
+    </w:p>
+    <w:p>
+      <w:pPr>
+        <w:spacing w:after="0"/>
+        <w:rPr>
+          <w:sz w:val="22"/>
+          <w:lang w:val="en-US"/>
+        </w:rPr>
+      </w:pPr>
+      <w:r>
+        <w:rPr>
+          <w:sz w:val="22"/>
+          <w:lang w:val="en-US"/>
+        </w:rPr>
+        <w:t>model_under, history_under = train_model(layers=[2], epochs=10, batch_size=32)</w:t>
+      </w:r>
+    </w:p>
+    <w:p>
+      <w:pPr>
+        <w:spacing w:after="0"/>
+        <w:rPr>
+          <w:sz w:val="22"/>
+          <w:lang w:val="en-US"/>
+        </w:rPr>
+      </w:pPr>
+    </w:p>
+    <w:p>
+      <w:pPr>
+        <w:spacing w:after="0"/>
+        <w:rPr>
+          <w:sz w:val="22"/>
+          <w:lang w:val="en-US"/>
+        </w:rPr>
+      </w:pPr>
+      <w:r>
+        <w:rPr>
+          <w:sz w:val="22"/>
+          <w:lang w:val="en-US"/>
+        </w:rPr>
+        <w:t>model_over, history_over = train_model(layers=[128, 128, 128], epochs=300, batch_size=32)</w:t>
+      </w:r>
+    </w:p>
+    <w:p>
+      <w:pPr>
+        <w:spacing w:after="0"/>
+        <w:rPr>
+          <w:sz w:val="22"/>
+          <w:lang w:val="en-US"/>
+        </w:rPr>
+      </w:pPr>
+    </w:p>
+    <w:p>
+      <w:pPr>
+        <w:spacing w:after="0"/>
+        <w:rPr>
+          <w:sz w:val="22"/>
+          <w:lang w:val="en-US"/>
+        </w:rPr>
+      </w:pPr>
+      <w:r>
+        <w:rPr>
+          <w:sz w:val="22"/>
+          <w:lang w:val="en-US"/>
+        </w:rPr>
+        <w:lastRenderedPageBreak/>
+        <w:t>model_optimal, history_optimal = train_model(layers=[64, 64], epochs=100, batch_size=32, dropout_rate=0.3)</w:t>
+      </w:r>
+    </w:p>
+    <w:p>
+      <w:pPr>
+        <w:spacing w:after="0"/>
+        <w:rPr>
+          <w:sz w:val="22"/>
+          <w:lang w:val="en-US"/>
+        </w:rPr>
+      </w:pPr>
+    </w:p>
+    <w:p>
+      <w:pPr>
+        <w:spacing w:after="0"/>
+        <w:rPr>
+          <w:sz w:val="22"/>
+          <w:lang w:val="en-US"/>
+        </w:rPr>
+      </w:pPr>
+      <w:r>
+        <w:rPr>
+          <w:sz w:val="22"/>
+          <w:lang w:val="en-US"/>
+        </w:rPr>
+        <w:t>def plot_individual_history(history, title):</w:t>
+      </w:r>
+    </w:p>
+    <w:p>
+      <w:pPr>
+        <w:spacing w:after="0"/>
+        <w:rPr>
+          <w:sz w:val="22"/>
+          <w:lang w:val="en-US"/>
+        </w:rPr>
+      </w:pPr>
+      <w:r>
+        <w:rPr>
+          <w:sz w:val="22"/>
+          <w:lang w:val="en-US"/>
+        </w:rPr>
+        <w:t xml:space="preserve">    plt.figure(figsize=(12, 5))</w:t>
+      </w:r>
+    </w:p>
+    <w:p>
+      <w:pPr>
+        <w:spacing w:after="0"/>
+        <w:rPr>
+          <w:sz w:val="22"/>
+          <w:lang w:val="en-US"/>
+        </w:rPr>
+      </w:pPr>
+    </w:p>
+    <w:p>
+      <w:pPr>
+        <w:spacing w:after="0"/>
+        <w:rPr>
+          <w:sz w:val="22"/>
+          <w:lang w:val="en-US"/>
+        </w:rPr>
+      </w:pPr>
+      <w:r>
+        <w:rPr>
+          <w:sz w:val="22"/>
+          <w:lang w:val="en-US"/>
+        </w:rPr>
+        <w:t xml:space="preserve">    plt.subplot(1, 2, 1)</w:t>
+      </w:r>
+    </w:p>
+    <w:p>
+      <w:pPr>
+        <w:spacing w:after="0"/>
+        <w:rPr>
+          <w:sz w:val="22"/>
+          <w:lang w:val="en-US"/>
+        </w:rPr>
+      </w:pPr>
+      <w:r>
+        <w:rPr>
+          <w:sz w:val="22"/>
+          <w:lang w:val="en-US"/>
+        </w:rPr>
+        <w:t xml:space="preserve">    plt.plot(history.history['loss'], label='Train Loss')</w:t>
+      </w:r>
+    </w:p>
+    <w:p>
+      <w:pPr>
+        <w:spacing w:after="0"/>
+        <w:rPr>
+          <w:sz w:val="22"/>
+          <w:lang w:val="en-US"/>
+        </w:rPr>
+      </w:pPr>
+      <w:r>
+        <w:rPr>
+          <w:sz w:val="22"/>
+          <w:lang w:val="en-US"/>
+        </w:rPr>
+        <w:t xml:space="preserve">    plt.plot(history.history['val_loss'], label='Validation Loss')</w:t>
+      </w:r>
+    </w:p>
+    <w:p>
+      <w:pPr>
+        <w:spacing w:after="0"/>
+        <w:rPr>
+          <w:sz w:val="22"/>
+          <w:lang w:val="en-US"/>
+        </w:rPr>
+      </w:pPr>
+      <w:r>
+        <w:rPr>
+          <w:sz w:val="22"/>
+          <w:lang w:val="en-US"/>
+        </w:rPr>
+        <w:t xml:space="preserve">    plt.title(f'{title} - Loss')</w:t>
+      </w:r>
+    </w:p>
+    <w:p>
+      <w:pPr>
+        <w:spacing w:after="0"/>
+        <w:rPr>
+          <w:sz w:val="22"/>
+          <w:lang w:val="en-US"/>
+        </w:rPr>
+      </w:pPr>
+      <w:r>
+        <w:rPr>
+          <w:sz w:val="22"/>
+          <w:lang w:val="en-US"/>
+        </w:rPr>
+        <w:t xml:space="preserve">    plt.xlabel('Epochs')</w:t>
+      </w:r>
+    </w:p>
+    <w:p>
+      <w:pPr>
+        <w:spacing w:after="0"/>
+        <w:rPr>
+          <w:sz w:val="22"/>
+          <w:lang w:val="en-US"/>
+        </w:rPr>
+      </w:pPr>
+      <w:r>
+        <w:rPr>
+          <w:sz w:val="22"/>
+          <w:lang w:val="en-US"/>
+        </w:rPr>
+        <w:t xml:space="preserve">    plt.ylabel('Loss')</w:t>
+      </w:r>
+    </w:p>
+    <w:p>
+      <w:pPr>
+        <w:spacing w:after="0"/>
+        <w:rPr>
+          <w:sz w:val="22"/>
+          <w:lang w:val="en-US"/>
+        </w:rPr>
+      </w:pPr>
+      <w:r>
+        <w:rPr>
+          <w:sz w:val="22"/>
+          <w:lang w:val="en-US"/>
+        </w:rPr>
+        <w:t xml:space="preserve">    plt.legend()</w:t>
+      </w:r>
+    </w:p>
+    <w:p>
+      <w:pPr>
+        <w:spacing w:after="0"/>
+        <w:rPr>
+          <w:sz w:val="22"/>
+          <w:lang w:val="en-US"/>
+        </w:rPr>
+      </w:pPr>
+    </w:p>
+    <w:p>
+      <w:pPr>
+        <w:spacing w:after="0"/>
+        <w:rPr>
+          <w:sz w:val="22"/>
+          <w:lang w:val="en-US"/>
+        </w:rPr>
+      </w:pPr>
+      <w:r>
+        <w:rPr>
+          <w:sz w:val="22"/>
+          <w:lang w:val="en-US"/>
+        </w:rPr>
+        <w:t xml:space="preserve">    plt.subplot(1, 2, 2)</w:t>
+      </w:r>
+    </w:p>
+    <w:p>
+      <w:pPr>
+        <w:spacing w:after="0"/>
+        <w:rPr>
+          <w:sz w:val="22"/>
+          <w:lang w:val="en-US"/>
+        </w:rPr>
+      </w:pPr>
+      <w:r>
+        <w:rPr>
+          <w:sz w:val="22"/>
+          <w:lang w:val="en-US"/>
+        </w:rPr>
+        <w:t xml:space="preserve">    plt.plot(history.history['accuracy'], label='Train Accuracy')</w:t>
+      </w:r>
+    </w:p>
+    <w:p>
+      <w:pPr>
+        <w:spacing w:after="0"/>
+        <w:rPr>
+          <w:sz w:val="22"/>
+          <w:lang w:val="en-US"/>
+        </w:rPr>
+      </w:pPr>
+      <w:r>
+        <w:rPr>
+          <w:sz w:val="22"/>
+          <w:lang w:val="en-US"/>
+        </w:rPr>
+        <w:t xml:space="preserve">    plt.plot(history.history['val_accuracy'], label='Validation Accuracy')</w:t>
+      </w:r>
+    </w:p>
+    <w:p>
+      <w:pPr>
+        <w:spacing w:after="0"/>
+        <w:rPr>
+          <w:sz w:val="22"/>
+          <w:lang w:val="en-US"/>
+        </w:rPr>
+      </w:pPr>
+      <w:r>
+        <w:rPr>
+          <w:sz w:val="22"/>
+          <w:lang w:val="en-US"/>
+        </w:rPr>
+        <w:t xml:space="preserve">    plt.title(f'{title} - Accuracy')</w:t>
+      </w:r>
+    </w:p>
+    <w:p>
+      <w:pPr>
+        <w:spacing w:after="0"/>
+        <w:rPr>
+          <w:sz w:val="22"/>
+          <w:lang w:val="en-US"/>
+        </w:rPr>
+      </w:pPr>
+      <w:r>
+        <w:rPr>
+          <w:sz w:val="22"/>
+          <w:lang w:val="en-US"/>
+        </w:rPr>
+        <w:t xml:space="preserve">    plt.xlabel('Epochs')</w:t>
+      </w:r>
+    </w:p>
+    <w:p>
+      <w:pPr>
+        <w:spacing w:after="0"/>
+        <w:rPr>
+          <w:sz w:val="22"/>
+          <w:lang w:val="en-US"/>
+        </w:rPr>
+      </w:pPr>
+      <w:r>
+        <w:rPr>
+          <w:sz w:val="22"/>
+          <w:lang w:val="en-US"/>
+        </w:rPr>
+        <w:t xml:space="preserve">    plt.ylabel('Accuracy')</w:t>
+      </w:r>
+    </w:p>
+    <w:p>
+      <w:pPr>
+        <w:spacing w:after="0"/>
+        <w:rPr>
+          <w:sz w:val="22"/>
+          <w:lang w:val="en-US"/>
+        </w:rPr>
+      </w:pPr>
+      <w:r>
+        <w:rPr>
+          <w:sz w:val="22"/>
+          <w:lang w:val="en-US"/>
+        </w:rPr>
+        <w:t xml:space="preserve">    plt.legend()</w:t>
+      </w:r>
+    </w:p>
+    <w:p>
+      <w:pPr>
+        <w:spacing w:after="0"/>
+        <w:rPr>
+          <w:sz w:val="22"/>
+          <w:lang w:val="en-US"/>
+        </w:rPr>
+      </w:pPr>
+      <w:r>
+        <w:rPr>
+          <w:sz w:val="22"/>
           <w:lang w:val="en-US"/>
         </w:rPr>
         <w:t xml:space="preserve">    </w:t>
       </w:r>
-      <w:proofErr w:type="spellStart"/>
-      <w:proofErr w:type="gramStart"/>
-      <w:r>
-        <w:rPr>
-          <w:lang w:val="en-US"/>
-        </w:rPr>
-        <w:t>plt.subplot</w:t>
-      </w:r>
-      <w:proofErr w:type="spellEnd"/>
-      <w:proofErr w:type="gramEnd"/>
-      <w:r>
-        <w:rPr>
-          <w:lang w:val="en-US"/>
-        </w:rPr>
-        <w:t>(1, 2, 1)</w:t>
-      </w:r>
     </w:p>
     <w:p>
       <w:pPr>
         <w:spacing w:after="0"/>
         <w:rPr>
-          <w:lang w:val="en-US"/>
-        </w:rPr>
-      </w:pPr>
-      <w:r>
-        <w:rPr>
-          <w:lang w:val="en-US"/>
-        </w:rPr>
-        <w:t xml:space="preserve">    </w:t>
-      </w:r>
-      <w:proofErr w:type="spellStart"/>
-      <w:proofErr w:type="gramStart"/>
-      <w:r>
-        <w:rPr>
-          <w:lang w:val="en-US"/>
-        </w:rPr>
-        <w:t>plt.plot</w:t>
-      </w:r>
-      <w:proofErr w:type="spellEnd"/>
-      <w:proofErr w:type="gramEnd"/>
-      <w:r>
-        <w:rPr>
-          <w:lang w:val="en-US"/>
-        </w:rPr>
-        <w:t>(</w:t>
-      </w:r>
-      <w:proofErr w:type="spellStart"/>
-      <w:r>
-        <w:rPr>
-          <w:lang w:val="en-US"/>
-        </w:rPr>
-        <w:t>history.history</w:t>
-      </w:r>
-      <w:proofErr w:type="spellEnd"/>
-      <w:r>
-        <w:rPr>
-          <w:lang w:val="en-US"/>
-        </w:rPr>
-        <w:t>['loss'], label='Train Loss')</w:t>
+          <w:sz w:val="22"/>
+          <w:lang w:val="en-US"/>
+        </w:rPr>
+      </w:pPr>
+      <w:r>
+        <w:rPr>
+          <w:sz w:val="22"/>
+          <w:lang w:val="en-US"/>
+        </w:rPr>
+        <w:t xml:space="preserve">    plt.suptitle(title)</w:t>
       </w:r>
     </w:p>
     <w:p>
       <w:pPr>
         <w:spacing w:after="0"/>
         <w:rPr>
-          <w:lang w:val="en-US"/>
-        </w:rPr>
-      </w:pPr>
-      <w:r>
-        <w:rPr>
-          <w:lang w:val="en-US"/>
-        </w:rPr>
-        <w:t xml:space="preserve">    </w:t>
-      </w:r>
-      <w:proofErr w:type="spellStart"/>
-      <w:proofErr w:type="gramStart"/>
-      <w:r>
-        <w:rPr>
-          <w:lang w:val="en-US"/>
-        </w:rPr>
-        <w:t>plt.plot</w:t>
-      </w:r>
-      <w:proofErr w:type="spellEnd"/>
-      <w:proofErr w:type="gramEnd"/>
-      <w:r>
-        <w:rPr>
-          <w:lang w:val="en-US"/>
-        </w:rPr>
-        <w:t>(</w:t>
-      </w:r>
-      <w:proofErr w:type="spellStart"/>
-      <w:r>
-        <w:rPr>
-          <w:lang w:val="en-US"/>
-        </w:rPr>
-        <w:t>history.history</w:t>
-      </w:r>
-      <w:proofErr w:type="spellEnd"/>
-      <w:r>
-        <w:rPr>
-          <w:lang w:val="en-US"/>
-        </w:rPr>
-        <w:t>['</w:t>
-      </w:r>
-      <w:proofErr w:type="spellStart"/>
-      <w:r>
-        <w:rPr>
-          <w:lang w:val="en-US"/>
-        </w:rPr>
-        <w:t>val_loss</w:t>
-      </w:r>
-      <w:proofErr w:type="spellEnd"/>
-      <w:r>
-        <w:rPr>
-          <w:lang w:val="en-US"/>
-        </w:rPr>
-        <w:t>'], label='Validation Loss')</w:t>
+          <w:sz w:val="22"/>
+          <w:lang w:val="en-US"/>
+        </w:rPr>
+      </w:pPr>
+      <w:r>
+        <w:rPr>
+          <w:sz w:val="22"/>
+          <w:lang w:val="en-US"/>
+        </w:rPr>
+        <w:t xml:space="preserve">    plt.show()</w:t>
       </w:r>
     </w:p>
     <w:p>
       <w:pPr>
         <w:spacing w:after="0"/>
         <w:rPr>
-          <w:lang w:val="en-US"/>
-        </w:rPr>
-      </w:pPr>
-      <w:r>
-        <w:rPr>
-          <w:lang w:val="en-US"/>
-        </w:rPr>
-        <w:t xml:space="preserve">    </w:t>
-      </w:r>
-      <w:proofErr w:type="spellStart"/>
-      <w:proofErr w:type="gramStart"/>
-      <w:r>
-        <w:rPr>
-          <w:lang w:val="en-US"/>
-        </w:rPr>
-        <w:t>plt.title</w:t>
-      </w:r>
-      <w:proofErr w:type="spellEnd"/>
-      <w:proofErr w:type="gramEnd"/>
-      <w:r>
-        <w:rPr>
-          <w:lang w:val="en-US"/>
-        </w:rPr>
-        <w:t>(title + ' - Loss')</w:t>
-      </w:r>
+          <w:sz w:val="22"/>
+          <w:lang w:val="en-US"/>
+        </w:rPr>
+      </w:pPr>
     </w:p>
     <w:p>
       <w:pPr>
         <w:spacing w:after="0"/>
         <w:rPr>
-          <w:lang w:val="en-US"/>
-        </w:rPr>
-      </w:pPr>
-      <w:r>
-        <w:rPr>
-          <w:lang w:val="en-US"/>
-        </w:rPr>
-        <w:t xml:space="preserve">    </w:t>
-      </w:r>
-      <w:proofErr w:type="spellStart"/>
-      <w:proofErr w:type="gramStart"/>
-      <w:r>
-        <w:rPr>
-          <w:lang w:val="en-US"/>
-        </w:rPr>
-        <w:t>plt.xlabel</w:t>
-      </w:r>
-      <w:proofErr w:type="spellEnd"/>
-      <w:proofErr w:type="gramEnd"/>
-      <w:r>
-        <w:rPr>
-          <w:lang w:val="en-US"/>
-        </w:rPr>
-        <w:t>('Epochs')</w:t>
+          <w:sz w:val="22"/>
+          <w:lang w:val="en-US"/>
+        </w:rPr>
+      </w:pPr>
+      <w:r>
+        <w:rPr>
+          <w:sz w:val="22"/>
+          <w:lang w:val="en-US"/>
+        </w:rPr>
+        <w:t>plot_individual_history(history_under, 'Underfitting')</w:t>
       </w:r>
     </w:p>
     <w:p>
       <w:pPr>
         <w:spacing w:after="0"/>
         <w:rPr>
-          <w:lang w:val="en-US"/>
-        </w:rPr>
-      </w:pPr>
-      <w:r>
-        <w:rPr>
-          <w:lang w:val="en-US"/>
-        </w:rPr>
-        <w:t xml:space="preserve">    </w:t>
-      </w:r>
-      <w:proofErr w:type="spellStart"/>
-      <w:proofErr w:type="gramStart"/>
-      <w:r>
-        <w:rPr>
-          <w:lang w:val="en-US"/>
-        </w:rPr>
-        <w:t>plt.ylabel</w:t>
-      </w:r>
-      <w:proofErr w:type="spellEnd"/>
-      <w:proofErr w:type="gramEnd"/>
-      <w:r>
-        <w:rPr>
-          <w:lang w:val="en-US"/>
-        </w:rPr>
-        <w:t>('Loss')</w:t>
+          <w:sz w:val="22"/>
+          <w:lang w:val="en-US"/>
+        </w:rPr>
+      </w:pPr>
+      <w:r>
+        <w:rPr>
+          <w:sz w:val="22"/>
+          <w:lang w:val="en-US"/>
+        </w:rPr>
+        <w:t>plot_individual_history(history_over, 'Overfitting')</w:t>
       </w:r>
     </w:p>
     <w:p>
       <w:pPr>
         <w:spacing w:after="0"/>
         <w:rPr>
-          <w:lang w:val="en-US"/>
-        </w:rPr>
-      </w:pPr>
-      <w:r>
-        <w:rPr>
-          <w:lang w:val="en-US"/>
-        </w:rPr>
-        <w:t xml:space="preserve">    </w:t>
-      </w:r>
-      <w:proofErr w:type="spellStart"/>
-      <w:proofErr w:type="gramStart"/>
-      <w:r>
-        <w:rPr>
-          <w:lang w:val="en-US"/>
-        </w:rPr>
-        <w:t>plt.legend</w:t>
-      </w:r>
-      <w:proofErr w:type="spellEnd"/>
-      <w:proofErr w:type="gramEnd"/>
-      <w:r>
-        <w:rPr>
-          <w:lang w:val="en-US"/>
-        </w:rPr>
-        <w:t>()</w:t>
+          <w:sz w:val="22"/>
+          <w:lang w:val="en-US"/>
+        </w:rPr>
+      </w:pPr>
+      <w:r>
+        <w:rPr>
+          <w:sz w:val="22"/>
+          <w:lang w:val="en-US"/>
+        </w:rPr>
+        <w:t>plot_individual_history(history_optimal, 'Optimal')</w:t>
       </w:r>
     </w:p>
     <w:p>
       <w:pPr>
         <w:spacing w:after="0"/>
         <w:rPr>
-          <w:lang w:val="en-US"/>
-        </w:rPr>
-      </w:pPr>
-      <w:r>
-        <w:rPr>
-          <w:lang w:val="en-US"/>
-        </w:rPr>
-        <w:t xml:space="preserve">    </w:t>
-      </w:r>
-      <w:proofErr w:type="spellStart"/>
-      <w:proofErr w:type="gramStart"/>
-      <w:r>
-        <w:rPr>
-          <w:lang w:val="en-US"/>
-        </w:rPr>
-        <w:t>plt.subplot</w:t>
-      </w:r>
-      <w:proofErr w:type="spellEnd"/>
-      <w:proofErr w:type="gramEnd"/>
-      <w:r>
-        <w:rPr>
-          <w:lang w:val="en-US"/>
-        </w:rPr>
-        <w:t>(1, 2, 2)</w:t>
-      </w:r>
-    </w:p>
-    <w:p>
-      <w:pPr>
-        <w:spacing w:after="0"/>
-        <w:rPr>
-          <w:lang w:val="en-US"/>
-        </w:rPr>
-      </w:pPr>
-      <w:r>
-        <w:rPr>
-          <w:lang w:val="en-US"/>
-        </w:rPr>
-        <w:t xml:space="preserve">    </w:t>
-      </w:r>
-      <w:proofErr w:type="spellStart"/>
-      <w:proofErr w:type="gramStart"/>
-      <w:r>
-        <w:rPr>
-          <w:lang w:val="en-US"/>
-        </w:rPr>
-        <w:t>plt.plot</w:t>
-      </w:r>
-      <w:proofErr w:type="spellEnd"/>
-      <w:proofErr w:type="gramEnd"/>
-      <w:r>
-        <w:rPr>
-          <w:lang w:val="en-US"/>
-        </w:rPr>
-        <w:t>(</w:t>
-      </w:r>
-      <w:proofErr w:type="spellStart"/>
-      <w:r>
-        <w:rPr>
-          <w:lang w:val="en-US"/>
-        </w:rPr>
-        <w:t>history.history</w:t>
-      </w:r>
-      <w:proofErr w:type="spellEnd"/>
-      <w:r>
-        <w:rPr>
-          <w:lang w:val="en-US"/>
-        </w:rPr>
-        <w:t>['accuracy'], label='Train Accuracy')</w:t>
-      </w:r>
-    </w:p>
-    <w:p>
-      <w:pPr>
-        <w:spacing w:after="0"/>
-        <w:rPr>
-          <w:lang w:val="en-US"/>
-        </w:rPr>
-      </w:pPr>
-      <w:r>
-        <w:rPr>
-          <w:lang w:val="en-US"/>
-        </w:rPr>
-        <w:t xml:space="preserve">    </w:t>
-      </w:r>
-      <w:proofErr w:type="spellStart"/>
-      <w:proofErr w:type="gramStart"/>
-      <w:r>
-        <w:rPr>
-          <w:lang w:val="en-US"/>
-        </w:rPr>
-        <w:t>plt.plot</w:t>
-      </w:r>
-      <w:proofErr w:type="spellEnd"/>
-      <w:proofErr w:type="gramEnd"/>
-      <w:r>
-        <w:rPr>
-          <w:lang w:val="en-US"/>
-        </w:rPr>
-        <w:t>(</w:t>
-      </w:r>
-      <w:proofErr w:type="spellStart"/>
-      <w:r>
-        <w:rPr>
-          <w:lang w:val="en-US"/>
-        </w:rPr>
-        <w:t>history.history</w:t>
-      </w:r>
-      <w:proofErr w:type="spellEnd"/>
-      <w:r>
-        <w:rPr>
-          <w:lang w:val="en-US"/>
-        </w:rPr>
-        <w:t>['</w:t>
-      </w:r>
-      <w:proofErr w:type="spellStart"/>
-      <w:r>
-        <w:rPr>
-          <w:lang w:val="en-US"/>
-        </w:rPr>
-        <w:t>val_accuracy</w:t>
-      </w:r>
-      <w:proofErr w:type="spellEnd"/>
-      <w:r>
-        <w:rPr>
-          <w:lang w:val="en-US"/>
-        </w:rPr>
-        <w:t>'], label='Validation Accuracy')</w:t>
-      </w:r>
-    </w:p>
-    <w:p>
-      <w:pPr>
-        <w:spacing w:after="0"/>
-        <w:rPr>
-          <w:lang w:val="en-US"/>
-        </w:rPr>
-      </w:pPr>
-      <w:r>
-        <w:rPr>
-          <w:lang w:val="en-US"/>
-        </w:rPr>
-        <w:t xml:space="preserve">    </w:t>
-      </w:r>
-      <w:proofErr w:type="spellStart"/>
-      <w:proofErr w:type="gramStart"/>
-      <w:r>
-        <w:rPr>
-          <w:lang w:val="en-US"/>
-        </w:rPr>
-        <w:t>plt.title</w:t>
-      </w:r>
-      <w:proofErr w:type="spellEnd"/>
-      <w:proofErr w:type="gramEnd"/>
-      <w:r>
-        <w:rPr>
-          <w:lang w:val="en-US"/>
-        </w:rPr>
-        <w:t>(title + ' - Accuracy')</w:t>
-      </w:r>
-    </w:p>
-    <w:p>
-      <w:pPr>
-        <w:spacing w:after="0"/>
-      </w:pPr>
-      <w:r>
-        <w:rPr>
-          <w:lang w:val="en-US"/>
-        </w:rPr>
-        <w:t xml:space="preserve">    </w:t>
-      </w:r>
-      <w:proofErr w:type="spellStart"/>
-      <w:proofErr w:type="gramStart"/>
-      <w:r>
-        <w:t>plt.xlabel</w:t>
-      </w:r>
-      <w:proofErr w:type="spellEnd"/>
-      <w:proofErr w:type="gramEnd"/>
-      <w:r>
-        <w:t>('</w:t>
-      </w:r>
-      <w:proofErr w:type="spellStart"/>
-      <w:r>
-        <w:t>Epochs</w:t>
-      </w:r>
-      <w:proofErr w:type="spellEnd"/>
-      <w:r>
-        <w:t>')</w:t>
-      </w:r>
-    </w:p>
-    <w:p>
-      <w:pPr>
-        <w:spacing w:after="0"/>
-        <w:rPr>
-          <w:lang w:val="en-US"/>
-        </w:rPr>
-      </w:pPr>
-      <w:r>
-        <w:t xml:space="preserve">    </w:t>
-      </w:r>
-      <w:proofErr w:type="spellStart"/>
-      <w:proofErr w:type="gramStart"/>
-      <w:r>
-        <w:rPr>
-          <w:lang w:val="en-US"/>
-        </w:rPr>
-        <w:t>plt.ylabel</w:t>
-      </w:r>
-      <w:proofErr w:type="spellEnd"/>
-      <w:proofErr w:type="gramEnd"/>
-      <w:r>
-        <w:rPr>
-          <w:lang w:val="en-US"/>
-        </w:rPr>
-        <w:t>('Accuracy')</w:t>
-      </w:r>
-    </w:p>
-    <w:p>
-      <w:pPr>
-        <w:spacing w:after="0"/>
-        <w:rPr>
-          <w:lang w:val="en-US"/>
-        </w:rPr>
-      </w:pPr>
-      <w:r>
-        <w:rPr>
-          <w:lang w:val="en-US"/>
-        </w:rPr>
-        <w:t xml:space="preserve">    </w:t>
-      </w:r>
-      <w:proofErr w:type="spellStart"/>
-      <w:proofErr w:type="gramStart"/>
-      <w:r>
-        <w:rPr>
-          <w:lang w:val="en-US"/>
-        </w:rPr>
-        <w:t>plt.legend</w:t>
-      </w:r>
-      <w:proofErr w:type="spellEnd"/>
-      <w:proofErr w:type="gramEnd"/>
-      <w:r>
-        <w:rPr>
-          <w:lang w:val="en-US"/>
-        </w:rPr>
-        <w:t>()</w:t>
-      </w:r>
-    </w:p>
-    <w:p>
-      <w:pPr>
-        <w:spacing w:after="0"/>
-        <w:rPr>
-          <w:lang w:val="en-US"/>
-        </w:rPr>
-      </w:pPr>
-      <w:r>
-        <w:rPr>
-          <w:lang w:val="en-US"/>
-        </w:rPr>
-        <w:t xml:space="preserve">    </w:t>
-      </w:r>
-      <w:proofErr w:type="spellStart"/>
-      <w:proofErr w:type="gramStart"/>
-      <w:r>
-        <w:rPr>
-          <w:lang w:val="en-US"/>
-        </w:rPr>
-        <w:t>plt.show</w:t>
-      </w:r>
-      <w:proofErr w:type="spellEnd"/>
-      <w:proofErr w:type="gramEnd"/>
-      <w:r>
-        <w:rPr>
-          <w:lang w:val="en-US"/>
-        </w:rPr>
-        <w:t>()</w:t>
-      </w:r>
-    </w:p>
-    <w:p>
-      <w:pPr>
-        <w:spacing w:after="0"/>
-        <w:rPr>
-          <w:lang w:val="en-US"/>
-        </w:rPr>
-      </w:pPr>
-      <w:r>
-        <w:rPr>
-          <w:lang w:val="en-US"/>
-        </w:rPr>
-        <w:t xml:space="preserve">X, y = </w:t>
-      </w:r>
-      <w:proofErr w:type="spellStart"/>
-      <w:r>
-        <w:rPr>
-          <w:lang w:val="en-US"/>
-        </w:rPr>
-        <w:t>make_</w:t>
-      </w:r>
-      <w:proofErr w:type="gramStart"/>
-      <w:r>
-        <w:rPr>
-          <w:lang w:val="en-US"/>
-        </w:rPr>
-        <w:t>moons</w:t>
-      </w:r>
-      <w:proofErr w:type="spellEnd"/>
-      <w:r>
-        <w:rPr>
-          <w:lang w:val="en-US"/>
-        </w:rPr>
-        <w:t>(</w:t>
-      </w:r>
-      <w:proofErr w:type="spellStart"/>
-      <w:proofErr w:type="gramEnd"/>
-      <w:r>
-        <w:rPr>
-          <w:lang w:val="en-US"/>
-        </w:rPr>
-        <w:t>n_samples</w:t>
-      </w:r>
-      <w:proofErr w:type="spellEnd"/>
-      <w:r>
-        <w:rPr>
-          <w:lang w:val="en-US"/>
-        </w:rPr>
-        <w:t xml:space="preserve">=1000, noise=0.2, </w:t>
-      </w:r>
-      <w:proofErr w:type="spellStart"/>
-      <w:r>
-        <w:rPr>
-          <w:lang w:val="en-US"/>
-        </w:rPr>
-        <w:t>random_state</w:t>
-      </w:r>
-      <w:proofErr w:type="spellEnd"/>
-      <w:r>
-        <w:rPr>
-          <w:lang w:val="en-US"/>
-        </w:rPr>
-        <w:t>=42)</w:t>
-      </w:r>
-    </w:p>
-    <w:p>
-      <w:pPr>
-        <w:spacing w:after="0"/>
-        <w:rPr>
-          <w:lang w:val="en-US"/>
-        </w:rPr>
-      </w:pPr>
-      <w:proofErr w:type="spellStart"/>
-      <w:r>
-        <w:rPr>
-          <w:lang w:val="en-US"/>
-        </w:rPr>
-        <w:t>X_train</w:t>
-      </w:r>
-      <w:proofErr w:type="spellEnd"/>
-      <w:r>
-        <w:rPr>
-          <w:lang w:val="en-US"/>
-        </w:rPr>
-        <w:t xml:space="preserve">, </w:t>
-      </w:r>
-      <w:proofErr w:type="spellStart"/>
-      <w:r>
-        <w:rPr>
-          <w:lang w:val="en-US"/>
-        </w:rPr>
-        <w:t>X_test</w:t>
-      </w:r>
-      <w:proofErr w:type="spellEnd"/>
-      <w:r>
-        <w:rPr>
-          <w:lang w:val="en-US"/>
-        </w:rPr>
-        <w:t xml:space="preserve">, </w:t>
-      </w:r>
-      <w:proofErr w:type="spellStart"/>
-      <w:r>
-        <w:rPr>
-          <w:lang w:val="en-US"/>
-        </w:rPr>
-        <w:t>y_train</w:t>
-      </w:r>
-      <w:proofErr w:type="spellEnd"/>
-      <w:r>
-        <w:rPr>
-          <w:lang w:val="en-US"/>
-        </w:rPr>
-        <w:t xml:space="preserve">, </w:t>
-      </w:r>
-      <w:proofErr w:type="spellStart"/>
-      <w:r>
-        <w:rPr>
-          <w:lang w:val="en-US"/>
-        </w:rPr>
-        <w:t>y_test</w:t>
-      </w:r>
-      <w:proofErr w:type="spellEnd"/>
-      <w:r>
-        <w:rPr>
-          <w:lang w:val="en-US"/>
-        </w:rPr>
-        <w:t xml:space="preserve"> = </w:t>
-      </w:r>
-      <w:proofErr w:type="spellStart"/>
-      <w:r>
-        <w:rPr>
-          <w:lang w:val="en-US"/>
-        </w:rPr>
-        <w:t>train_test_</w:t>
-      </w:r>
-      <w:proofErr w:type="gramStart"/>
-      <w:r>
-        <w:rPr>
-          <w:lang w:val="en-US"/>
-        </w:rPr>
-        <w:t>split</w:t>
-      </w:r>
-      <w:proofErr w:type="spellEnd"/>
-      <w:r>
-        <w:rPr>
-          <w:lang w:val="en-US"/>
-        </w:rPr>
-        <w:t>(</w:t>
-      </w:r>
-      <w:proofErr w:type="gramEnd"/>
-      <w:r>
-        <w:rPr>
-          <w:lang w:val="en-US"/>
-        </w:rPr>
-        <w:t xml:space="preserve">X, y, </w:t>
-      </w:r>
-      <w:proofErr w:type="spellStart"/>
-      <w:r>
-        <w:rPr>
-          <w:lang w:val="en-US"/>
-        </w:rPr>
-        <w:t>test_size</w:t>
-      </w:r>
-      <w:proofErr w:type="spellEnd"/>
-      <w:r>
-        <w:rPr>
-          <w:lang w:val="en-US"/>
-        </w:rPr>
-        <w:t xml:space="preserve">=0.2, </w:t>
-      </w:r>
-      <w:proofErr w:type="spellStart"/>
-      <w:r>
-        <w:rPr>
-          <w:lang w:val="en-US"/>
-        </w:rPr>
-        <w:t>random_state</w:t>
-      </w:r>
-      <w:proofErr w:type="spellEnd"/>
-      <w:r>
-        <w:rPr>
-          <w:lang w:val="en-US"/>
-        </w:rPr>
-        <w:t>=42)</w:t>
-      </w:r>
-    </w:p>
-    <w:p>
-      <w:pPr>
-        <w:spacing w:after="0"/>
-        <w:rPr>
-          <w:lang w:val="en-US"/>
-        </w:rPr>
-      </w:pPr>
-    </w:p>
-    <w:p>
-      <w:pPr>
-        <w:spacing w:after="0"/>
-        <w:rPr>
-          <w:lang w:val="en-US"/>
-        </w:rPr>
-      </w:pPr>
-      <w:r>
-        <w:rPr>
-          <w:lang w:val="en-US"/>
-        </w:rPr>
-        <w:t xml:space="preserve">model = </w:t>
-      </w:r>
-      <w:proofErr w:type="gramStart"/>
-      <w:r>
-        <w:rPr>
-          <w:lang w:val="en-US"/>
-        </w:rPr>
-        <w:t>Sequential(</w:t>
-      </w:r>
-      <w:proofErr w:type="gramEnd"/>
-      <w:r>
-        <w:rPr>
-          <w:lang w:val="en-US"/>
-        </w:rPr>
-        <w:t>[</w:t>
-      </w:r>
-    </w:p>
-    <w:p>
-      <w:pPr>
-        <w:spacing w:after="0"/>
-        <w:rPr>
-          <w:lang w:val="en-US"/>
-        </w:rPr>
-      </w:pPr>
-      <w:r>
-        <w:rPr>
-          <w:lang w:val="en-US"/>
-        </w:rPr>
-        <w:t xml:space="preserve">    </w:t>
-      </w:r>
-      <w:proofErr w:type="gramStart"/>
-      <w:r>
-        <w:rPr>
-          <w:lang w:val="en-US"/>
-        </w:rPr>
-        <w:t>Dense(</w:t>
-      </w:r>
-      <w:proofErr w:type="gramEnd"/>
-      <w:r>
-        <w:rPr>
-          <w:lang w:val="en-US"/>
-        </w:rPr>
-        <w:t>10, activation='</w:t>
-      </w:r>
-      <w:proofErr w:type="spellStart"/>
-      <w:r>
-        <w:rPr>
-          <w:lang w:val="en-US"/>
-        </w:rPr>
-        <w:t>relu</w:t>
-      </w:r>
-      <w:proofErr w:type="spellEnd"/>
-      <w:r>
-        <w:rPr>
-          <w:lang w:val="en-US"/>
-        </w:rPr>
-        <w:t xml:space="preserve">', </w:t>
-      </w:r>
-      <w:proofErr w:type="spellStart"/>
-      <w:r>
-        <w:rPr>
-          <w:lang w:val="en-US"/>
-        </w:rPr>
-        <w:t>input_shape</w:t>
-      </w:r>
-      <w:proofErr w:type="spellEnd"/>
-      <w:r>
-        <w:rPr>
-          <w:lang w:val="en-US"/>
-        </w:rPr>
-        <w:t>=(2,)),</w:t>
-      </w:r>
-    </w:p>
-    <w:p>
-      <w:pPr>
-        <w:spacing w:after="0"/>
-        <w:rPr>
-          <w:lang w:val="en-US"/>
-        </w:rPr>
-      </w:pPr>
-      <w:r>
-        <w:rPr>
-          <w:lang w:val="en-US"/>
-        </w:rPr>
-        <w:t xml:space="preserve">    </w:t>
-      </w:r>
-      <w:proofErr w:type="gramStart"/>
-      <w:r>
-        <w:rPr>
-          <w:lang w:val="en-US"/>
-        </w:rPr>
-        <w:t>Dense(</w:t>
-      </w:r>
-      <w:proofErr w:type="gramEnd"/>
-      <w:r>
-        <w:rPr>
-          <w:lang w:val="en-US"/>
-        </w:rPr>
-        <w:t>10, activation='</w:t>
-      </w:r>
-      <w:proofErr w:type="spellStart"/>
-      <w:r>
-        <w:rPr>
-          <w:lang w:val="en-US"/>
-        </w:rPr>
-        <w:t>relu</w:t>
-      </w:r>
-      <w:proofErr w:type="spellEnd"/>
-      <w:r>
-        <w:rPr>
-          <w:lang w:val="en-US"/>
-        </w:rPr>
-        <w:t>'),</w:t>
-      </w:r>
-    </w:p>
-    <w:p>
-      <w:pPr>
-        <w:spacing w:after="0"/>
-        <w:rPr>
-          <w:lang w:val="en-US"/>
-        </w:rPr>
-      </w:pPr>
-      <w:r>
-        <w:rPr>
-          <w:lang w:val="en-US"/>
-        </w:rPr>
-        <w:lastRenderedPageBreak/>
-        <w:t xml:space="preserve">    </w:t>
-      </w:r>
-      <w:proofErr w:type="gramStart"/>
-      <w:r>
-        <w:rPr>
-          <w:lang w:val="en-US"/>
-        </w:rPr>
-        <w:t>Dense(</w:t>
-      </w:r>
-      <w:proofErr w:type="gramEnd"/>
-      <w:r>
-        <w:rPr>
-          <w:lang w:val="en-US"/>
-        </w:rPr>
-        <w:t>1, activation='sigmoid')</w:t>
-      </w:r>
-    </w:p>
-    <w:p>
-      <w:pPr>
-        <w:spacing w:after="0"/>
-        <w:rPr>
-          <w:lang w:val="en-US"/>
-        </w:rPr>
-      </w:pPr>
-      <w:r>
-        <w:rPr>
-          <w:lang w:val="en-US"/>
-        </w:rPr>
-        <w:t>])</w:t>
-      </w:r>
-    </w:p>
-    <w:p>
-      <w:pPr>
-        <w:spacing w:after="0"/>
-        <w:rPr>
-          <w:lang w:val="en-US"/>
-        </w:rPr>
-      </w:pPr>
-    </w:p>
-    <w:p>
-      <w:pPr>
-        <w:spacing w:after="0"/>
-        <w:rPr>
-          <w:lang w:val="en-US"/>
-        </w:rPr>
-      </w:pPr>
-      <w:proofErr w:type="spellStart"/>
-      <w:proofErr w:type="gramStart"/>
-      <w:r>
-        <w:rPr>
-          <w:lang w:val="en-US"/>
-        </w:rPr>
-        <w:t>model.compile</w:t>
-      </w:r>
-      <w:proofErr w:type="spellEnd"/>
-      <w:proofErr w:type="gramEnd"/>
-      <w:r>
-        <w:rPr>
-          <w:lang w:val="en-US"/>
-        </w:rPr>
-        <w:t>(optimizer='</w:t>
-      </w:r>
-      <w:proofErr w:type="spellStart"/>
-      <w:r>
-        <w:rPr>
-          <w:lang w:val="en-US"/>
-        </w:rPr>
-        <w:t>adam</w:t>
-      </w:r>
-      <w:proofErr w:type="spellEnd"/>
-      <w:r>
-        <w:rPr>
-          <w:lang w:val="en-US"/>
-        </w:rPr>
-        <w:t>', loss='</w:t>
-      </w:r>
-      <w:proofErr w:type="spellStart"/>
-      <w:r>
-        <w:rPr>
-          <w:lang w:val="en-US"/>
-        </w:rPr>
-        <w:t>binary_crossentropy</w:t>
-      </w:r>
-      <w:proofErr w:type="spellEnd"/>
-      <w:r>
-        <w:rPr>
-          <w:lang w:val="en-US"/>
-        </w:rPr>
-        <w:t>', metrics=['accuracy'])</w:t>
-      </w:r>
-    </w:p>
-    <w:p>
-      <w:pPr>
-        <w:spacing w:after="0"/>
-        <w:rPr>
-          <w:lang w:val="en-US"/>
-        </w:rPr>
-      </w:pPr>
-    </w:p>
-    <w:p>
-      <w:pPr>
-        <w:spacing w:after="0"/>
-        <w:rPr>
-          <w:lang w:val="en-US"/>
-        </w:rPr>
-      </w:pPr>
-      <w:r>
-        <w:rPr>
-          <w:lang w:val="en-US"/>
-        </w:rPr>
-        <w:t xml:space="preserve">history = </w:t>
-      </w:r>
-      <w:proofErr w:type="spellStart"/>
-      <w:proofErr w:type="gramStart"/>
-      <w:r>
-        <w:rPr>
-          <w:lang w:val="en-US"/>
-        </w:rPr>
-        <w:t>model.fit</w:t>
-      </w:r>
-      <w:proofErr w:type="spellEnd"/>
-      <w:r>
-        <w:rPr>
-          <w:lang w:val="en-US"/>
-        </w:rPr>
-        <w:t>(</w:t>
-      </w:r>
-      <w:proofErr w:type="spellStart"/>
-      <w:proofErr w:type="gramEnd"/>
-      <w:r>
-        <w:rPr>
-          <w:lang w:val="en-US"/>
-        </w:rPr>
-        <w:t>X_train</w:t>
-      </w:r>
-      <w:proofErr w:type="spellEnd"/>
-      <w:r>
-        <w:rPr>
-          <w:lang w:val="en-US"/>
-        </w:rPr>
-        <w:t xml:space="preserve">, </w:t>
-      </w:r>
-      <w:proofErr w:type="spellStart"/>
-      <w:r>
-        <w:rPr>
-          <w:lang w:val="en-US"/>
-        </w:rPr>
-        <w:t>y_train</w:t>
-      </w:r>
-      <w:proofErr w:type="spellEnd"/>
-      <w:r>
-        <w:rPr>
-          <w:lang w:val="en-US"/>
-        </w:rPr>
-        <w:t xml:space="preserve">, </w:t>
-      </w:r>
-      <w:proofErr w:type="spellStart"/>
-      <w:r>
-        <w:rPr>
-          <w:lang w:val="en-US"/>
-        </w:rPr>
-        <w:t>validation_data</w:t>
-      </w:r>
-      <w:proofErr w:type="spellEnd"/>
-      <w:r>
-        <w:rPr>
-          <w:lang w:val="en-US"/>
-        </w:rPr>
-        <w:t>=(</w:t>
-      </w:r>
-      <w:proofErr w:type="spellStart"/>
-      <w:r>
-        <w:rPr>
-          <w:lang w:val="en-US"/>
-        </w:rPr>
-        <w:t>X_test</w:t>
-      </w:r>
-      <w:proofErr w:type="spellEnd"/>
-      <w:r>
-        <w:rPr>
-          <w:lang w:val="en-US"/>
-        </w:rPr>
-        <w:t xml:space="preserve">, </w:t>
-      </w:r>
-      <w:proofErr w:type="spellStart"/>
-      <w:r>
-        <w:rPr>
-          <w:lang w:val="en-US"/>
-        </w:rPr>
-        <w:t>y_test</w:t>
-      </w:r>
-      <w:proofErr w:type="spellEnd"/>
-      <w:r>
-        <w:rPr>
-          <w:lang w:val="en-US"/>
-        </w:rPr>
-        <w:t xml:space="preserve">), epochs=50, </w:t>
-      </w:r>
-      <w:proofErr w:type="spellStart"/>
-      <w:r>
-        <w:rPr>
-          <w:lang w:val="en-US"/>
-        </w:rPr>
-        <w:t>batch_size</w:t>
-      </w:r>
-      <w:proofErr w:type="spellEnd"/>
-      <w:r>
-        <w:rPr>
-          <w:lang w:val="en-US"/>
-        </w:rPr>
-        <w:t>=32)</w:t>
-      </w:r>
-    </w:p>
-    <w:p>
-      <w:pPr>
-        <w:spacing w:after="0"/>
-        <w:rPr>
-          <w:lang w:val="en-US"/>
-        </w:rPr>
-      </w:pPr>
-    </w:p>
-    <w:p>
-      <w:pPr>
-        <w:spacing w:after="0"/>
-        <w:rPr>
-          <w:lang w:val="en-US"/>
-        </w:rPr>
-      </w:pPr>
-      <w:proofErr w:type="spellStart"/>
-      <w:r>
-        <w:rPr>
-          <w:lang w:val="en-US"/>
-        </w:rPr>
-        <w:t>plot_</w:t>
-      </w:r>
-      <w:proofErr w:type="gramStart"/>
-      <w:r>
-        <w:rPr>
-          <w:lang w:val="en-US"/>
-        </w:rPr>
-        <w:t>results</w:t>
-      </w:r>
-      <w:proofErr w:type="spellEnd"/>
-      <w:r>
-        <w:rPr>
-          <w:lang w:val="en-US"/>
-        </w:rPr>
-        <w:t>(</w:t>
-      </w:r>
-      <w:proofErr w:type="gramEnd"/>
-      <w:r>
-        <w:rPr>
-          <w:lang w:val="en-US"/>
-        </w:rPr>
-        <w:t>history, "Example")</w:t>
-      </w:r>
-    </w:p>
-    <w:p>
-      <w:pPr>
-        <w:spacing w:after="0"/>
-        <w:rPr>
-          <w:lang w:val="en-US"/>
-        </w:rPr>
-      </w:pPr>
-    </w:p>
-    <w:p>
-      <w:pPr>
-        <w:spacing w:after="0"/>
-        <w:rPr>
-          <w:lang w:val="en-US"/>
-        </w:rPr>
-      </w:pPr>
-      <w:proofErr w:type="spellStart"/>
-      <w:r>
-        <w:rPr>
-          <w:lang w:val="en-US"/>
-        </w:rPr>
-        <w:t>small_model</w:t>
-      </w:r>
-      <w:proofErr w:type="spellEnd"/>
-      <w:r>
-        <w:rPr>
-          <w:lang w:val="en-US"/>
-        </w:rPr>
-        <w:t xml:space="preserve"> = </w:t>
-      </w:r>
-      <w:proofErr w:type="gramStart"/>
-      <w:r>
-        <w:rPr>
-          <w:lang w:val="en-US"/>
-        </w:rPr>
-        <w:t>Sequential(</w:t>
-      </w:r>
-      <w:proofErr w:type="gramEnd"/>
-      <w:r>
-        <w:rPr>
-          <w:lang w:val="en-US"/>
-        </w:rPr>
-        <w:t>[</w:t>
-      </w:r>
-    </w:p>
-    <w:p>
-      <w:pPr>
-        <w:spacing w:after="0"/>
-        <w:rPr>
-          <w:lang w:val="en-US"/>
-        </w:rPr>
-      </w:pPr>
-      <w:r>
-        <w:rPr>
-          <w:lang w:val="en-US"/>
-        </w:rPr>
-        <w:t xml:space="preserve">    </w:t>
-      </w:r>
-      <w:proofErr w:type="gramStart"/>
-      <w:r>
-        <w:rPr>
-          <w:lang w:val="en-US"/>
-        </w:rPr>
-        <w:t>Dense(</w:t>
-      </w:r>
-      <w:proofErr w:type="gramEnd"/>
-      <w:r>
-        <w:rPr>
-          <w:lang w:val="en-US"/>
-        </w:rPr>
-        <w:t>2, activation='</w:t>
-      </w:r>
-      <w:proofErr w:type="spellStart"/>
-      <w:r>
-        <w:rPr>
-          <w:lang w:val="en-US"/>
-        </w:rPr>
-        <w:t>relu</w:t>
-      </w:r>
-      <w:proofErr w:type="spellEnd"/>
-      <w:r>
-        <w:rPr>
-          <w:lang w:val="en-US"/>
-        </w:rPr>
-        <w:t xml:space="preserve">', </w:t>
-      </w:r>
-      <w:proofErr w:type="spellStart"/>
-      <w:r>
-        <w:rPr>
-          <w:lang w:val="en-US"/>
-        </w:rPr>
-        <w:t>input_shape</w:t>
-      </w:r>
-      <w:proofErr w:type="spellEnd"/>
-      <w:r>
-        <w:rPr>
-          <w:lang w:val="en-US"/>
-        </w:rPr>
-        <w:t>=(2,)),</w:t>
-      </w:r>
-    </w:p>
-    <w:p>
-      <w:pPr>
-        <w:spacing w:after="0"/>
-        <w:rPr>
-          <w:lang w:val="en-US"/>
-        </w:rPr>
-      </w:pPr>
-      <w:r>
-        <w:rPr>
-          <w:lang w:val="en-US"/>
-        </w:rPr>
-        <w:t xml:space="preserve">    </w:t>
-      </w:r>
-      <w:proofErr w:type="gramStart"/>
-      <w:r>
-        <w:rPr>
-          <w:lang w:val="en-US"/>
-        </w:rPr>
-        <w:t>Dense(</w:t>
-      </w:r>
-      <w:proofErr w:type="gramEnd"/>
-      <w:r>
-        <w:rPr>
-          <w:lang w:val="en-US"/>
-        </w:rPr>
-        <w:t>1, activation='sigmoid')</w:t>
-      </w:r>
-    </w:p>
-    <w:p>
-      <w:pPr>
-        <w:spacing w:after="0"/>
-        <w:rPr>
-          <w:lang w:val="en-US"/>
-        </w:rPr>
-      </w:pPr>
-      <w:r>
-        <w:rPr>
-          <w:lang w:val="en-US"/>
-        </w:rPr>
-        <w:t>])</w:t>
-      </w:r>
-    </w:p>
-    <w:p>
-      <w:pPr>
-        <w:spacing w:after="0"/>
-        <w:rPr>
-          <w:lang w:val="en-US"/>
-        </w:rPr>
-      </w:pPr>
-      <w:proofErr w:type="spellStart"/>
-      <w:r>
-        <w:rPr>
-          <w:lang w:val="en-US"/>
-        </w:rPr>
-        <w:t>small_</w:t>
-      </w:r>
-      <w:proofErr w:type="gramStart"/>
-      <w:r>
-        <w:rPr>
-          <w:lang w:val="en-US"/>
-        </w:rPr>
-        <w:t>model.compile</w:t>
-      </w:r>
-      <w:proofErr w:type="spellEnd"/>
-      <w:proofErr w:type="gramEnd"/>
-      <w:r>
-        <w:rPr>
-          <w:lang w:val="en-US"/>
-        </w:rPr>
-        <w:t>(optimizer='</w:t>
-      </w:r>
-      <w:proofErr w:type="spellStart"/>
-      <w:r>
-        <w:rPr>
-          <w:lang w:val="en-US"/>
-        </w:rPr>
-        <w:t>adam</w:t>
-      </w:r>
-      <w:proofErr w:type="spellEnd"/>
-      <w:r>
-        <w:rPr>
-          <w:lang w:val="en-US"/>
-        </w:rPr>
-        <w:t>', loss='</w:t>
-      </w:r>
-      <w:proofErr w:type="spellStart"/>
-      <w:r>
-        <w:rPr>
-          <w:lang w:val="en-US"/>
-        </w:rPr>
-        <w:t>binary_crossentropy</w:t>
-      </w:r>
-      <w:proofErr w:type="spellEnd"/>
-      <w:r>
-        <w:rPr>
-          <w:lang w:val="en-US"/>
-        </w:rPr>
-        <w:t>', metrics=['accuracy'])</w:t>
-      </w:r>
-    </w:p>
-    <w:p>
-      <w:pPr>
-        <w:spacing w:after="0"/>
-        <w:rPr>
-          <w:lang w:val="en-US"/>
-        </w:rPr>
-      </w:pPr>
-      <w:proofErr w:type="spellStart"/>
-      <w:r>
-        <w:rPr>
-          <w:lang w:val="en-US"/>
-        </w:rPr>
-        <w:t>history_small</w:t>
-      </w:r>
-      <w:proofErr w:type="spellEnd"/>
-      <w:r>
-        <w:rPr>
-          <w:lang w:val="en-US"/>
-        </w:rPr>
-        <w:t xml:space="preserve"> = </w:t>
-      </w:r>
-      <w:proofErr w:type="spellStart"/>
-      <w:proofErr w:type="gramStart"/>
-      <w:r>
-        <w:rPr>
-          <w:lang w:val="en-US"/>
-        </w:rPr>
-        <w:t>small_model.fit</w:t>
-      </w:r>
-      <w:proofErr w:type="spellEnd"/>
-      <w:r>
-        <w:rPr>
-          <w:lang w:val="en-US"/>
-        </w:rPr>
-        <w:t>(</w:t>
-      </w:r>
-      <w:proofErr w:type="spellStart"/>
-      <w:proofErr w:type="gramEnd"/>
-      <w:r>
-        <w:rPr>
-          <w:lang w:val="en-US"/>
-        </w:rPr>
-        <w:t>X_train</w:t>
-      </w:r>
-      <w:proofErr w:type="spellEnd"/>
-      <w:r>
-        <w:rPr>
-          <w:lang w:val="en-US"/>
-        </w:rPr>
-        <w:t xml:space="preserve">, </w:t>
-      </w:r>
-      <w:proofErr w:type="spellStart"/>
-      <w:r>
-        <w:rPr>
-          <w:lang w:val="en-US"/>
-        </w:rPr>
-        <w:t>y_train</w:t>
-      </w:r>
-      <w:proofErr w:type="spellEnd"/>
-      <w:r>
-        <w:rPr>
-          <w:lang w:val="en-US"/>
-        </w:rPr>
-        <w:t xml:space="preserve">, </w:t>
-      </w:r>
-      <w:proofErr w:type="spellStart"/>
-      <w:r>
-        <w:rPr>
-          <w:lang w:val="en-US"/>
-        </w:rPr>
-        <w:t>validation_data</w:t>
-      </w:r>
-      <w:proofErr w:type="spellEnd"/>
-      <w:r>
-        <w:rPr>
-          <w:lang w:val="en-US"/>
-        </w:rPr>
-        <w:t>=(</w:t>
-      </w:r>
-      <w:proofErr w:type="spellStart"/>
-      <w:r>
-        <w:rPr>
-          <w:lang w:val="en-US"/>
-        </w:rPr>
-        <w:t>X_test</w:t>
-      </w:r>
-      <w:proofErr w:type="spellEnd"/>
-      <w:r>
-        <w:rPr>
-          <w:lang w:val="en-US"/>
-        </w:rPr>
-        <w:t xml:space="preserve">, </w:t>
-      </w:r>
-      <w:proofErr w:type="spellStart"/>
-      <w:r>
-        <w:rPr>
-          <w:lang w:val="en-US"/>
-        </w:rPr>
-        <w:t>y_test</w:t>
-      </w:r>
-      <w:proofErr w:type="spellEnd"/>
-      <w:r>
-        <w:rPr>
-          <w:lang w:val="en-US"/>
-        </w:rPr>
-        <w:t xml:space="preserve">), epochs=10, </w:t>
-      </w:r>
-      <w:proofErr w:type="spellStart"/>
-      <w:r>
-        <w:rPr>
-          <w:lang w:val="en-US"/>
-        </w:rPr>
-        <w:t>batch_size</w:t>
-      </w:r>
-      <w:proofErr w:type="spellEnd"/>
-      <w:r>
-        <w:rPr>
-          <w:lang w:val="en-US"/>
-        </w:rPr>
-        <w:t>=32, verbose=0)</w:t>
-      </w:r>
-    </w:p>
-    <w:p>
-      <w:pPr>
-        <w:spacing w:after="0"/>
-        <w:rPr>
-          <w:lang w:val="en-US"/>
-        </w:rPr>
-      </w:pPr>
-      <w:proofErr w:type="spellStart"/>
-      <w:r>
-        <w:rPr>
-          <w:lang w:val="en-US"/>
-        </w:rPr>
-        <w:t>plot_</w:t>
-      </w:r>
-      <w:proofErr w:type="gramStart"/>
-      <w:r>
-        <w:rPr>
-          <w:lang w:val="en-US"/>
-        </w:rPr>
-        <w:t>results</w:t>
-      </w:r>
-      <w:proofErr w:type="spellEnd"/>
-      <w:r>
-        <w:rPr>
-          <w:lang w:val="en-US"/>
-        </w:rPr>
-        <w:t>(</w:t>
-      </w:r>
-      <w:proofErr w:type="spellStart"/>
-      <w:proofErr w:type="gramEnd"/>
-      <w:r>
-        <w:rPr>
-          <w:lang w:val="en-US"/>
-        </w:rPr>
-        <w:t>history_small</w:t>
-      </w:r>
-      <w:proofErr w:type="spellEnd"/>
-      <w:r>
-        <w:rPr>
-          <w:lang w:val="en-US"/>
-        </w:rPr>
-        <w:t>, "Underfitting Example")</w:t>
-      </w:r>
-    </w:p>
-    <w:p>
-      <w:pPr>
-        <w:spacing w:after="0"/>
-        <w:rPr>
-          <w:lang w:val="en-US"/>
-        </w:rPr>
-      </w:pPr>
-    </w:p>
-    <w:p>
-      <w:pPr>
-        <w:spacing w:after="0"/>
-        <w:rPr>
-          <w:lang w:val="en-US"/>
-        </w:rPr>
-      </w:pPr>
-      <w:proofErr w:type="spellStart"/>
-      <w:r>
-        <w:rPr>
-          <w:lang w:val="en-US"/>
-        </w:rPr>
-        <w:t>large_model</w:t>
-      </w:r>
-      <w:proofErr w:type="spellEnd"/>
-      <w:r>
-        <w:rPr>
-          <w:lang w:val="en-US"/>
-        </w:rPr>
-        <w:t xml:space="preserve"> = </w:t>
-      </w:r>
-      <w:proofErr w:type="gramStart"/>
-      <w:r>
-        <w:rPr>
-          <w:lang w:val="en-US"/>
-        </w:rPr>
-        <w:t>Sequential(</w:t>
-      </w:r>
-      <w:proofErr w:type="gramEnd"/>
-      <w:r>
-        <w:rPr>
-          <w:lang w:val="en-US"/>
-        </w:rPr>
-        <w:t>[</w:t>
-      </w:r>
-    </w:p>
-    <w:p>
-      <w:pPr>
-        <w:spacing w:after="0"/>
-        <w:rPr>
-          <w:lang w:val="en-US"/>
-        </w:rPr>
-      </w:pPr>
-      <w:r>
-        <w:rPr>
-          <w:lang w:val="en-US"/>
-        </w:rPr>
-        <w:t xml:space="preserve">    </w:t>
-      </w:r>
-      <w:proofErr w:type="gramStart"/>
-      <w:r>
-        <w:rPr>
-          <w:lang w:val="en-US"/>
-        </w:rPr>
-        <w:t>Dense(</w:t>
-      </w:r>
-      <w:proofErr w:type="gramEnd"/>
-      <w:r>
-        <w:rPr>
-          <w:lang w:val="en-US"/>
-        </w:rPr>
-        <w:t>128, activation='</w:t>
-      </w:r>
-      <w:proofErr w:type="spellStart"/>
-      <w:r>
-        <w:rPr>
-          <w:lang w:val="en-US"/>
-        </w:rPr>
-        <w:t>relu</w:t>
-      </w:r>
-      <w:proofErr w:type="spellEnd"/>
-      <w:r>
-        <w:rPr>
-          <w:lang w:val="en-US"/>
-        </w:rPr>
-        <w:t xml:space="preserve">', </w:t>
-      </w:r>
-      <w:proofErr w:type="spellStart"/>
-      <w:r>
-        <w:rPr>
-          <w:lang w:val="en-US"/>
-        </w:rPr>
-        <w:t>input_shape</w:t>
-      </w:r>
-      <w:proofErr w:type="spellEnd"/>
-      <w:r>
-        <w:rPr>
-          <w:lang w:val="en-US"/>
-        </w:rPr>
-        <w:t>=(2,)),</w:t>
-      </w:r>
-    </w:p>
-    <w:p>
-      <w:pPr>
-        <w:spacing w:after="0"/>
-        <w:rPr>
-          <w:lang w:val="en-US"/>
-        </w:rPr>
-      </w:pPr>
-      <w:r>
-        <w:rPr>
-          <w:lang w:val="en-US"/>
-        </w:rPr>
-        <w:t xml:space="preserve">    </w:t>
-      </w:r>
-      <w:proofErr w:type="gramStart"/>
-      <w:r>
-        <w:rPr>
-          <w:lang w:val="en-US"/>
-        </w:rPr>
-        <w:t>Dense(</w:t>
-      </w:r>
-      <w:proofErr w:type="gramEnd"/>
-      <w:r>
-        <w:rPr>
-          <w:lang w:val="en-US"/>
-        </w:rPr>
-        <w:t>128, activation='</w:t>
-      </w:r>
-      <w:proofErr w:type="spellStart"/>
-      <w:r>
-        <w:rPr>
-          <w:lang w:val="en-US"/>
-        </w:rPr>
-        <w:t>relu</w:t>
-      </w:r>
-      <w:proofErr w:type="spellEnd"/>
-      <w:r>
-        <w:rPr>
-          <w:lang w:val="en-US"/>
-        </w:rPr>
-        <w:t>'),</w:t>
-      </w:r>
-    </w:p>
-    <w:p>
-      <w:pPr>
-        <w:spacing w:after="0"/>
-        <w:rPr>
-          <w:lang w:val="en-US"/>
-        </w:rPr>
-      </w:pPr>
-      <w:r>
-        <w:rPr>
-          <w:lang w:val="en-US"/>
-        </w:rPr>
-        <w:t xml:space="preserve">    </w:t>
-      </w:r>
-      <w:proofErr w:type="gramStart"/>
-      <w:r>
-        <w:rPr>
-          <w:lang w:val="en-US"/>
-        </w:rPr>
-        <w:t>Dense(</w:t>
-      </w:r>
-      <w:proofErr w:type="gramEnd"/>
-      <w:r>
-        <w:rPr>
-          <w:lang w:val="en-US"/>
-        </w:rPr>
-        <w:t>1, activation='sigmoid')</w:t>
-      </w:r>
-    </w:p>
-    <w:p>
-      <w:pPr>
-        <w:spacing w:after="0"/>
-        <w:rPr>
-          <w:lang w:val="en-US"/>
-        </w:rPr>
-      </w:pPr>
-      <w:r>
-        <w:rPr>
-          <w:lang w:val="en-US"/>
-        </w:rPr>
-        <w:t>])</w:t>
-      </w:r>
-    </w:p>
-    <w:p>
-      <w:pPr>
-        <w:spacing w:after="0"/>
-        <w:rPr>
-          <w:lang w:val="en-US"/>
-        </w:rPr>
-      </w:pPr>
-      <w:proofErr w:type="spellStart"/>
-      <w:r>
-        <w:rPr>
-          <w:lang w:val="en-US"/>
-        </w:rPr>
-        <w:t>large_</w:t>
-      </w:r>
-      <w:proofErr w:type="gramStart"/>
-      <w:r>
-        <w:rPr>
-          <w:lang w:val="en-US"/>
-        </w:rPr>
-        <w:t>model.compile</w:t>
-      </w:r>
-      <w:proofErr w:type="spellEnd"/>
-      <w:proofErr w:type="gramEnd"/>
-      <w:r>
-        <w:rPr>
-          <w:lang w:val="en-US"/>
-        </w:rPr>
-        <w:t>(optimizer='</w:t>
-      </w:r>
-      <w:proofErr w:type="spellStart"/>
-      <w:r>
-        <w:rPr>
-          <w:lang w:val="en-US"/>
-        </w:rPr>
-        <w:t>adam</w:t>
-      </w:r>
-      <w:proofErr w:type="spellEnd"/>
-      <w:r>
-        <w:rPr>
-          <w:lang w:val="en-US"/>
-        </w:rPr>
-        <w:t>', loss='</w:t>
-      </w:r>
-      <w:proofErr w:type="spellStart"/>
-      <w:r>
-        <w:rPr>
-          <w:lang w:val="en-US"/>
-        </w:rPr>
-        <w:t>binary_crossentropy</w:t>
-      </w:r>
-      <w:proofErr w:type="spellEnd"/>
-      <w:r>
-        <w:rPr>
-          <w:lang w:val="en-US"/>
-        </w:rPr>
-        <w:t>', metrics=['accuracy'])</w:t>
-      </w:r>
-    </w:p>
-    <w:p>
-      <w:pPr>
-        <w:spacing w:after="0"/>
-        <w:rPr>
-          <w:lang w:val="en-US"/>
-        </w:rPr>
-      </w:pPr>
-      <w:proofErr w:type="spellStart"/>
-      <w:r>
-        <w:rPr>
-          <w:lang w:val="en-US"/>
-        </w:rPr>
-        <w:t>history_large</w:t>
-      </w:r>
-      <w:proofErr w:type="spellEnd"/>
-      <w:r>
-        <w:rPr>
-          <w:lang w:val="en-US"/>
-        </w:rPr>
-        <w:t xml:space="preserve"> = </w:t>
-      </w:r>
-      <w:proofErr w:type="spellStart"/>
-      <w:proofErr w:type="gramStart"/>
-      <w:r>
-        <w:rPr>
-          <w:lang w:val="en-US"/>
-        </w:rPr>
-        <w:t>large_model.fit</w:t>
-      </w:r>
-      <w:proofErr w:type="spellEnd"/>
-      <w:r>
-        <w:rPr>
-          <w:lang w:val="en-US"/>
-        </w:rPr>
-        <w:t>(</w:t>
-      </w:r>
-      <w:proofErr w:type="spellStart"/>
-      <w:proofErr w:type="gramEnd"/>
-      <w:r>
-        <w:rPr>
-          <w:lang w:val="en-US"/>
-        </w:rPr>
-        <w:t>X_train</w:t>
-      </w:r>
-      <w:proofErr w:type="spellEnd"/>
-      <w:r>
-        <w:rPr>
-          <w:lang w:val="en-US"/>
-        </w:rPr>
-        <w:t xml:space="preserve">, </w:t>
-      </w:r>
-      <w:proofErr w:type="spellStart"/>
-      <w:r>
-        <w:rPr>
-          <w:lang w:val="en-US"/>
-        </w:rPr>
-        <w:t>y_train</w:t>
-      </w:r>
-      <w:proofErr w:type="spellEnd"/>
-      <w:r>
-        <w:rPr>
-          <w:lang w:val="en-US"/>
-        </w:rPr>
-        <w:t xml:space="preserve">, </w:t>
-      </w:r>
-      <w:proofErr w:type="spellStart"/>
-      <w:r>
-        <w:rPr>
-          <w:lang w:val="en-US"/>
-        </w:rPr>
-        <w:t>validation_data</w:t>
-      </w:r>
-      <w:proofErr w:type="spellEnd"/>
-      <w:r>
-        <w:rPr>
-          <w:lang w:val="en-US"/>
-        </w:rPr>
-        <w:t>=(</w:t>
-      </w:r>
-      <w:proofErr w:type="spellStart"/>
-      <w:r>
-        <w:rPr>
-          <w:lang w:val="en-US"/>
-        </w:rPr>
-        <w:t>X_test</w:t>
-      </w:r>
-      <w:proofErr w:type="spellEnd"/>
-      <w:r>
-        <w:rPr>
-          <w:lang w:val="en-US"/>
-        </w:rPr>
-        <w:t xml:space="preserve">, </w:t>
-      </w:r>
-      <w:proofErr w:type="spellStart"/>
-      <w:r>
-        <w:rPr>
-          <w:lang w:val="en-US"/>
-        </w:rPr>
-        <w:t>y_test</w:t>
-      </w:r>
-      <w:proofErr w:type="spellEnd"/>
-      <w:r>
-        <w:rPr>
-          <w:lang w:val="en-US"/>
-        </w:rPr>
-        <w:t xml:space="preserve">), epochs=200, </w:t>
-      </w:r>
-      <w:proofErr w:type="spellStart"/>
-      <w:r>
-        <w:rPr>
-          <w:lang w:val="en-US"/>
-        </w:rPr>
-        <w:t>batch_size</w:t>
-      </w:r>
-      <w:proofErr w:type="spellEnd"/>
-      <w:r>
-        <w:rPr>
-          <w:lang w:val="en-US"/>
-        </w:rPr>
-        <w:t>=32, verbose=0)</w:t>
-      </w:r>
-    </w:p>
-    <w:p>
-      <w:pPr>
-        <w:spacing w:after="0"/>
-        <w:rPr>
-          <w:lang w:val="en-US"/>
-        </w:rPr>
-      </w:pPr>
-      <w:proofErr w:type="spellStart"/>
-      <w:r>
-        <w:rPr>
-          <w:lang w:val="en-US"/>
-        </w:rPr>
-        <w:t>plot_</w:t>
-      </w:r>
-      <w:proofErr w:type="gramStart"/>
-      <w:r>
-        <w:rPr>
-          <w:lang w:val="en-US"/>
-        </w:rPr>
-        <w:t>results</w:t>
-      </w:r>
-      <w:proofErr w:type="spellEnd"/>
-      <w:r>
-        <w:rPr>
-          <w:lang w:val="en-US"/>
-        </w:rPr>
-        <w:t>(</w:t>
-      </w:r>
-      <w:proofErr w:type="spellStart"/>
-      <w:proofErr w:type="gramEnd"/>
-      <w:r>
-        <w:rPr>
-          <w:lang w:val="en-US"/>
-        </w:rPr>
-        <w:t>history_large</w:t>
-      </w:r>
-      <w:proofErr w:type="spellEnd"/>
-      <w:r>
-        <w:rPr>
-          <w:lang w:val="en-US"/>
-        </w:rPr>
-        <w:t>, "Overfitting Example")</w:t>
-      </w:r>
+          <w:sz w:val="22"/>
+          <w:lang w:val="en-US"/>
+        </w:rPr>
+      </w:pPr>
     </w:p>
     <w:p>
       <w:pPr>
@@ -4169,10 +2743,10 @@
           <w:noProof/>
         </w:rPr>
         <w:drawing>
-          <wp:inline distT="0" distB="0" distL="0" distR="0" wp14:anchorId="36D06319" wp14:editId="7F4E1F10">
-            <wp:extent cx="5391150" cy="2529893"/>
-            <wp:effectExtent l="0" t="0" r="0" b="3810"/>
-            <wp:docPr id="2" name="Рисунок 2"/>
+          <wp:inline distT="0" distB="0" distL="0" distR="0" wp14:anchorId="3678B213" wp14:editId="35373B80">
+            <wp:extent cx="5940425" cy="2929255"/>
+            <wp:effectExtent l="0" t="0" r="3175" b="4445"/>
+            <wp:docPr id="6" name="Рисунок 6"/>
             <wp:cNvGraphicFramePr>
               <a:graphicFrameLocks xmlns:a="http://schemas.openxmlformats.org/drawingml/2006/main" noChangeAspect="1"/>
             </wp:cNvGraphicFramePr>
@@ -4180,7 +2754,7 @@
               <a:graphicData uri="http://schemas.openxmlformats.org/drawingml/2006/picture">
                 <pic:pic xmlns:pic="http://schemas.openxmlformats.org/drawingml/2006/picture">
                   <pic:nvPicPr>
-                    <pic:cNvPr id="0" name="Picture 1"/>
+                    <pic:cNvPr id="0" name="Picture 9"/>
                     <pic:cNvPicPr>
                       <a:picLocks noChangeAspect="1" noChangeArrowheads="1"/>
                     </pic:cNvPicPr>
@@ -4201,7 +2775,7 @@
                   <pic:spPr bwMode="auto">
                     <a:xfrm>
                       <a:off x="0" y="0"/>
-                      <a:ext cx="5394127" cy="2531290"/>
+                      <a:ext cx="5940425" cy="2929255"/>
                     </a:xfrm>
                     <a:prstGeom prst="rect">
                       <a:avLst/>
@@ -4260,10 +2834,10 @@
         </w:rPr>
         <w:lastRenderedPageBreak/>
         <w:drawing>
-          <wp:inline distT="0" distB="0" distL="0" distR="0" wp14:anchorId="5F22394F" wp14:editId="787CC249">
-            <wp:extent cx="5940425" cy="2762250"/>
-            <wp:effectExtent l="0" t="0" r="3175" b="0"/>
-            <wp:docPr id="27" name="Рисунок 27"/>
+          <wp:inline distT="0" distB="0" distL="0" distR="0" wp14:anchorId="00B19F01" wp14:editId="42CB430A">
+            <wp:extent cx="5940425" cy="2929255"/>
+            <wp:effectExtent l="0" t="0" r="3175" b="4445"/>
+            <wp:docPr id="3" name="Рисунок 3"/>
             <wp:cNvGraphicFramePr>
               <a:graphicFrameLocks xmlns:a="http://schemas.openxmlformats.org/drawingml/2006/main" noChangeAspect="1"/>
             </wp:cNvGraphicFramePr>
@@ -4292,7 +2866,7 @@
                   <pic:spPr bwMode="auto">
                     <a:xfrm>
                       <a:off x="0" y="0"/>
-                      <a:ext cx="5940425" cy="2762250"/>
+                      <a:ext cx="5940425" cy="2929255"/>
                     </a:xfrm>
                     <a:prstGeom prst="rect">
                       <a:avLst/>
@@ -4324,69 +2898,34 @@
           <w:bCs/>
           <w:lang w:val="ru-RU"/>
         </w:rPr>
-        <w:t xml:space="preserve">Рисунок </w:t>
-      </w:r>
-      <w:r>
+        <w:t>Рисунок 2 –</w:t>
+      </w:r>
+      <w:r>
+        <w:rPr>
+          <w:lang w:val="ru-RU"/>
+        </w:rPr>
+        <w:t xml:space="preserve"> Результирующая ошибка и точность для недообученной модели</w:t>
+      </w:r>
+    </w:p>
+    <w:p>
+      <w:pPr>
+        <w:pStyle w:val="1"/>
+        <w:spacing w:line="360" w:lineRule="auto"/>
+        <w:rPr>
+          <w:lang w:val="ru-RU"/>
+        </w:rPr>
+      </w:pPr>
+    </w:p>
+    <w:p>
+      <w:pPr>
+        <w:pStyle w:val="1"/>
+        <w:spacing w:line="360" w:lineRule="auto"/>
+        <w:jc w:val="center"/>
         <w:rPr>
           <w:b/>
           <w:bCs/>
           <w:lang w:val="ru-RU"/>
         </w:rPr>
-        <w:t>2</w:t>
-      </w:r>
-      <w:r>
-        <w:rPr>
-          <w:b/>
-          <w:bCs/>
-          <w:lang w:val="ru-RU"/>
-        </w:rPr>
-        <w:t xml:space="preserve"> –</w:t>
-      </w:r>
-      <w:r>
-        <w:rPr>
-          <w:lang w:val="ru-RU"/>
-        </w:rPr>
-        <w:t xml:space="preserve"> Результирующая ошибка и точность для </w:t>
-      </w:r>
-      <w:proofErr w:type="spellStart"/>
-      <w:r>
-        <w:rPr>
-          <w:lang w:val="ru-RU"/>
-        </w:rPr>
-        <w:t>недо</w:t>
-      </w:r>
-      <w:r>
-        <w:rPr>
-          <w:lang w:val="ru-RU"/>
-        </w:rPr>
-        <w:t>обученной</w:t>
-      </w:r>
-      <w:proofErr w:type="spellEnd"/>
-      <w:r>
-        <w:rPr>
-          <w:lang w:val="ru-RU"/>
-        </w:rPr>
-        <w:t xml:space="preserve"> модели</w:t>
-      </w:r>
-    </w:p>
-    <w:p>
-      <w:pPr>
-        <w:pStyle w:val="1"/>
-        <w:spacing w:line="360" w:lineRule="auto"/>
-        <w:rPr>
-          <w:lang w:val="ru-RU"/>
-        </w:rPr>
-      </w:pPr>
-    </w:p>
-    <w:p>
-      <w:pPr>
-        <w:pStyle w:val="1"/>
-        <w:spacing w:line="360" w:lineRule="auto"/>
-        <w:jc w:val="center"/>
-        <w:rPr>
-          <w:b/>
-          <w:bCs/>
-        </w:rPr>
       </w:pPr>
       <w:r>
         <w:rPr>
@@ -4395,10 +2934,10 @@
           <w:noProof/>
         </w:rPr>
         <w:drawing>
-          <wp:inline distT="0" distB="0" distL="0" distR="0" wp14:anchorId="5847CC75" wp14:editId="53DE004B">
-            <wp:extent cx="5940425" cy="2787650"/>
-            <wp:effectExtent l="0" t="0" r="3175" b="0"/>
-            <wp:docPr id="30" name="Рисунок 30"/>
+          <wp:inline distT="0" distB="0" distL="0" distR="0" wp14:anchorId="46435341" wp14:editId="1EF8EA4A">
+            <wp:extent cx="5940425" cy="2929255"/>
+            <wp:effectExtent l="0" t="0" r="3175" b="4445"/>
+            <wp:docPr id="4" name="Рисунок 4"/>
             <wp:cNvGraphicFramePr>
               <a:graphicFrameLocks xmlns:a="http://schemas.openxmlformats.org/drawingml/2006/main" noChangeAspect="1"/>
             </wp:cNvGraphicFramePr>
@@ -4427,7 +2966,7 @@
                   <pic:spPr bwMode="auto">
                     <a:xfrm>
                       <a:off x="0" y="0"/>
-                      <a:ext cx="5940425" cy="2787650"/>
+                      <a:ext cx="5940425" cy="2929255"/>
                     </a:xfrm>
                     <a:prstGeom prst="rect">
                       <a:avLst/>
@@ -4459,43 +2998,25 @@
           <w:bCs/>
           <w:lang w:val="ru-RU"/>
         </w:rPr>
-        <w:t xml:space="preserve">Рисунок </w:t>
-      </w:r>
-      <w:r>
-        <w:rPr>
-          <w:b/>
-          <w:bCs/>
+        <w:t>Рисунок 3 –</w:t>
+      </w:r>
+      <w:r>
+        <w:rPr>
           <w:lang w:val="ru-RU"/>
         </w:rPr>
-        <w:t>3</w:t>
-      </w:r>
-      <w:r>
-        <w:rPr>
-          <w:b/>
-          <w:bCs/>
+        <w:t xml:space="preserve"> Результирующая ошибка и точность для </w:t>
+      </w:r>
+      <w:r>
+        <w:rPr>
           <w:lang w:val="ru-RU"/>
         </w:rPr>
-        <w:t xml:space="preserve"> –</w:t>
+        <w:t>пере</w:t>
       </w:r>
       <w:r>
         <w:rPr>
           <w:lang w:val="ru-RU"/>
         </w:rPr>
-        <w:t xml:space="preserve"> Результирующая ошибка и точность для </w:t>
-      </w:r>
-      <w:proofErr w:type="spellStart"/>
-      <w:r>
-        <w:rPr>
-          <w:lang w:val="ru-RU"/>
-        </w:rPr>
-        <w:t>недообученной</w:t>
-      </w:r>
-      <w:proofErr w:type="spellEnd"/>
-      <w:r>
-        <w:rPr>
-          <w:lang w:val="ru-RU"/>
-        </w:rPr>
-        <w:t xml:space="preserve"> модели</w:t>
+        <w:t>обученной модели</w:t>
       </w:r>
     </w:p>
     <w:p>
@@ -4551,21 +3072,7 @@
         <w:rPr>
           <w:lang w:val="ru-RU"/>
         </w:rPr>
-        <w:t>Архитектура сети определяется типом задачи: классификация, регрессия, обработка текста или изображений. Например, в задаче классификации точек (как в нашем примере) достаточно нескольких плотных (</w:t>
-      </w:r>
-      <w:proofErr w:type="spellStart"/>
-      <w:r>
-        <w:rPr>
-          <w:lang w:val="ru-RU"/>
-        </w:rPr>
-        <w:t>Dense</w:t>
-      </w:r>
-      <w:proofErr w:type="spellEnd"/>
-      <w:r>
-        <w:rPr>
-          <w:lang w:val="ru-RU"/>
-        </w:rPr>
-        <w:t>) слоев.</w:t>
+        <w:t>Архитектура сети определяется типом задачи: классификация, регрессия, обработка текста или изображений. Например, в задаче классификации точек (как в нашем примере) достаточно нескольких плотных (Dense) слоев.</w:t>
       </w:r>
     </w:p>
     <w:p>
@@ -4607,7 +3114,6 @@
           <w:bCs/>
           <w:lang w:val="ru-RU"/>
         </w:rPr>
-        <w:lastRenderedPageBreak/>
         <w:t>Выбор слоев и нейронов</w:t>
       </w:r>
       <w:r>
@@ -4670,49 +3176,7 @@
         <w:rPr>
           <w:lang w:val="ru-RU"/>
         </w:rPr>
-        <w:t xml:space="preserve">Выбор активационной функции (например, </w:t>
-      </w:r>
-      <w:proofErr w:type="spellStart"/>
-      <w:r>
-        <w:rPr>
-          <w:lang w:val="ru-RU"/>
-        </w:rPr>
-        <w:t>ReLU</w:t>
-      </w:r>
-      <w:proofErr w:type="spellEnd"/>
-      <w:r>
-        <w:rPr>
-          <w:lang w:val="ru-RU"/>
-        </w:rPr>
-        <w:t xml:space="preserve"> или </w:t>
-      </w:r>
-      <w:proofErr w:type="spellStart"/>
-      <w:r>
-        <w:rPr>
-          <w:lang w:val="ru-RU"/>
-        </w:rPr>
-        <w:t>Sigmoid</w:t>
-      </w:r>
-      <w:proofErr w:type="spellEnd"/>
-      <w:r>
-        <w:rPr>
-          <w:lang w:val="ru-RU"/>
-        </w:rPr>
-        <w:t xml:space="preserve">) важен для корректного обучения. </w:t>
-      </w:r>
-      <w:proofErr w:type="spellStart"/>
-      <w:r>
-        <w:rPr>
-          <w:lang w:val="ru-RU"/>
-        </w:rPr>
-        <w:t>ReLU</w:t>
-      </w:r>
-      <w:proofErr w:type="spellEnd"/>
-      <w:r>
-        <w:rPr>
-          <w:lang w:val="ru-RU"/>
-        </w:rPr>
-        <w:t xml:space="preserve"> часто используется в скрытых слоях, так как она помогает справляться с проблемой затухающих градиентов.</w:t>
+        <w:t>Выбор активационной функции (например, ReLU или Sigmoid) важен для корректного обучения. ReLU часто используется в скрытых слоях, так как она помогает справляться с проблемой затухающих градиентов.</w:t>
       </w:r>
     </w:p>
     <w:p>
@@ -4732,18 +3196,8 @@
           <w:bCs/>
           <w:lang w:val="ru-RU"/>
         </w:rPr>
-        <w:t xml:space="preserve">Подбор </w:t>
-      </w:r>
-      <w:proofErr w:type="spellStart"/>
-      <w:r>
-        <w:rPr>
-          <w:b/>
-          <w:bCs/>
-          <w:lang w:val="ru-RU"/>
-        </w:rPr>
-        <w:t>гиперпараметров</w:t>
-      </w:r>
-      <w:proofErr w:type="spellEnd"/>
+        <w:t>Подбор гиперпараметров</w:t>
+      </w:r>
       <w:r>
         <w:rPr>
           <w:b/>
@@ -4767,63 +3221,7 @@
         <w:rPr>
           <w:lang w:val="ru-RU"/>
         </w:rPr>
-        <w:t xml:space="preserve">Оптимальные </w:t>
-      </w:r>
-      <w:proofErr w:type="spellStart"/>
-      <w:r>
-        <w:rPr>
-          <w:lang w:val="ru-RU"/>
-        </w:rPr>
-        <w:t>гиперпараметры</w:t>
-      </w:r>
-      <w:proofErr w:type="spellEnd"/>
-      <w:r>
-        <w:rPr>
-          <w:lang w:val="ru-RU"/>
-        </w:rPr>
-        <w:t xml:space="preserve"> (</w:t>
-      </w:r>
-      <w:proofErr w:type="spellStart"/>
-      <w:r>
-        <w:rPr>
-          <w:lang w:val="ru-RU"/>
-        </w:rPr>
-        <w:t>learning</w:t>
-      </w:r>
-      <w:proofErr w:type="spellEnd"/>
-      <w:r>
-        <w:rPr>
-          <w:lang w:val="ru-RU"/>
-        </w:rPr>
-        <w:t xml:space="preserve"> </w:t>
-      </w:r>
-      <w:proofErr w:type="spellStart"/>
-      <w:r>
-        <w:rPr>
-          <w:lang w:val="ru-RU"/>
-        </w:rPr>
-        <w:t>rate</w:t>
-      </w:r>
-      <w:proofErr w:type="spellEnd"/>
-      <w:r>
-        <w:rPr>
-          <w:lang w:val="ru-RU"/>
-        </w:rPr>
-        <w:t xml:space="preserve">, размер </w:t>
-      </w:r>
-      <w:proofErr w:type="spellStart"/>
-      <w:r>
-        <w:rPr>
-          <w:lang w:val="ru-RU"/>
-        </w:rPr>
-        <w:t>батча</w:t>
-      </w:r>
-      <w:proofErr w:type="spellEnd"/>
-      <w:r>
-        <w:rPr>
-          <w:lang w:val="ru-RU"/>
-        </w:rPr>
-        <w:t>, количество эпох) нельзя предсказать заранее. Их подбор требует экспериментов.</w:t>
+        <w:t>Оптимальные гиперпараметры (learning rate, размер батча, количество эпох) нельзя предсказать заранее. Их подбор требует экспериментов.</w:t>
       </w:r>
     </w:p>
     <w:p>
@@ -4840,35 +3238,7 @@
         <w:rPr>
           <w:lang w:val="ru-RU"/>
         </w:rPr>
-        <w:t xml:space="preserve">Слишком большие значения (например, </w:t>
-      </w:r>
-      <w:proofErr w:type="spellStart"/>
-      <w:r>
-        <w:rPr>
-          <w:lang w:val="ru-RU"/>
-        </w:rPr>
-        <w:t>learning</w:t>
-      </w:r>
-      <w:proofErr w:type="spellEnd"/>
-      <w:r>
-        <w:rPr>
-          <w:lang w:val="ru-RU"/>
-        </w:rPr>
-        <w:t xml:space="preserve"> </w:t>
-      </w:r>
-      <w:proofErr w:type="spellStart"/>
-      <w:r>
-        <w:rPr>
-          <w:lang w:val="ru-RU"/>
-        </w:rPr>
-        <w:t>rate</w:t>
-      </w:r>
-      <w:proofErr w:type="spellEnd"/>
-      <w:r>
-        <w:rPr>
-          <w:lang w:val="ru-RU"/>
-        </w:rPr>
-        <w:t>) могут привести к нестабильному обучению, а слишком маленькие — к долгому обучению или застреванию в локальных минимумах.</w:t>
+        <w:t>Слишком большие значения (например, learning rate) могут привести к нестабильному обучению, а слишком маленькие — к долгому обучению или застреванию в локальных минимумах.</w:t>
       </w:r>
     </w:p>
     <w:p>
@@ -4919,21 +3289,7 @@
         <w:rPr>
           <w:lang w:val="ru-RU"/>
         </w:rPr>
-        <w:t xml:space="preserve">Добавление </w:t>
-      </w:r>
-      <w:proofErr w:type="spellStart"/>
-      <w:r>
-        <w:rPr>
-          <w:lang w:val="ru-RU"/>
-        </w:rPr>
-        <w:t>Dropout</w:t>
-      </w:r>
-      <w:proofErr w:type="spellEnd"/>
-      <w:r>
-        <w:rPr>
-          <w:lang w:val="ru-RU"/>
-        </w:rPr>
-        <w:t xml:space="preserve"> или L2-регуляризации помогает бороться с переобучением, особенно на малых наборах данных.</w:t>
+        <w:t>Добавление Dropout или L2-регуляризации помогает бороться с переобучением, особенно на малых наборах данных.</w:t>
       </w:r>
     </w:p>
     <w:p>
@@ -4970,21 +3326,7 @@
         <w:rPr>
           <w:lang w:val="ru-RU"/>
         </w:rPr>
-        <w:t xml:space="preserve">Количество эпох должно быть сбалансировано: недостаток эпох приведет к </w:t>
-      </w:r>
-      <w:proofErr w:type="spellStart"/>
-      <w:r>
-        <w:rPr>
-          <w:lang w:val="ru-RU"/>
-        </w:rPr>
-        <w:t>недообучению</w:t>
-      </w:r>
-      <w:proofErr w:type="spellEnd"/>
-      <w:r>
-        <w:rPr>
-          <w:lang w:val="ru-RU"/>
-        </w:rPr>
-        <w:t>, а их избыток — к переобучению.</w:t>
+        <w:t>Количество эпох должно быть сбалансировано: недостаток эпох приведет к недообучению, а их избыток — к переобучению.</w:t>
       </w:r>
     </w:p>
     <w:p>
@@ -5027,14 +3369,12 @@
           <w:lang w:val="ru-RU"/>
         </w:rPr>
       </w:pPr>
-      <w:proofErr w:type="spellStart"/>
       <w:r>
         <w:rPr>
           <w:lang w:val="ru-RU"/>
         </w:rPr>
         <w:t>Недообучение</w:t>
       </w:r>
-      <w:proofErr w:type="spellEnd"/>
       <w:r>
         <w:rPr>
           <w:lang w:val="ru-RU"/>
@@ -5100,6 +3440,7 @@
         <w:rPr>
           <w:lang w:val="ru-RU"/>
         </w:rPr>
+        <w:lastRenderedPageBreak/>
         <w:t>На графиках точность на обучающей выборке была высокой, но на тестовой начинала снижаться, а ошибка на тестовой выборке росла.</w:t>
       </w:r>
     </w:p>
@@ -5120,7 +3461,6 @@
           <w:bCs/>
           <w:lang w:val="ru-RU"/>
         </w:rPr>
-        <w:lastRenderedPageBreak/>
         <w:t>Выводы</w:t>
       </w:r>
       <w:r>
@@ -5148,21 +3488,7 @@
         <w:rPr>
           <w:lang w:val="ru-RU"/>
         </w:rPr>
-        <w:t xml:space="preserve">Архитектура и </w:t>
-      </w:r>
-      <w:proofErr w:type="spellStart"/>
-      <w:r>
-        <w:rPr>
-          <w:lang w:val="ru-RU"/>
-        </w:rPr>
-        <w:t>гиперпараметры</w:t>
-      </w:r>
-      <w:proofErr w:type="spellEnd"/>
-      <w:r>
-        <w:rPr>
-          <w:lang w:val="ru-RU"/>
-        </w:rPr>
-        <w:t xml:space="preserve"> сети должны соответствовать сложности задачи и объему данных. Простая задача не требует сложной сети, и наоборот</w:t>
+        <w:t>Архитектура и гиперпараметры сети должны соответствовать сложности задачи и объему данных. Простая задача не требует сложной сети, и наоборот</w:t>
       </w:r>
       <w:r>
         <w:rPr>
@@ -5176,61 +3502,19 @@
         <w:rPr>
           <w:lang w:val="ru-RU"/>
         </w:rPr>
-        <w:t xml:space="preserve">Наблюдение за графиками точности и потерь во время обучения позволяет вовремя заметить признаки </w:t>
-      </w:r>
-      <w:proofErr w:type="spellStart"/>
+        <w:t>Наблюдение за графиками точности и потерь во время обучения позволяет вовремя заметить признаки недообучения или переобучения и скорректировать гиперпараметры.</w:t>
+      </w:r>
       <w:r>
         <w:rPr>
           <w:lang w:val="ru-RU"/>
         </w:rPr>
-        <w:t>недообучения</w:t>
-      </w:r>
-      <w:proofErr w:type="spellEnd"/>
+        <w:t xml:space="preserve"> </w:t>
+      </w:r>
       <w:r>
         <w:rPr>
           <w:lang w:val="ru-RU"/>
         </w:rPr>
-        <w:t xml:space="preserve"> или переобучения и скорректировать </w:t>
-      </w:r>
-      <w:proofErr w:type="spellStart"/>
-      <w:r>
-        <w:rPr>
-          <w:lang w:val="ru-RU"/>
-        </w:rPr>
-        <w:t>гиперпараметры</w:t>
-      </w:r>
-      <w:proofErr w:type="spellEnd"/>
-      <w:r>
-        <w:rPr>
-          <w:lang w:val="ru-RU"/>
-        </w:rPr>
-        <w:t>.</w:t>
-      </w:r>
-      <w:r>
-        <w:rPr>
-          <w:lang w:val="ru-RU"/>
-        </w:rPr>
-        <w:t xml:space="preserve"> </w:t>
-      </w:r>
-      <w:r>
-        <w:rPr>
-          <w:lang w:val="ru-RU"/>
-        </w:rPr>
-        <w:t xml:space="preserve">Подбор </w:t>
-      </w:r>
-      <w:proofErr w:type="spellStart"/>
-      <w:r>
-        <w:rPr>
-          <w:lang w:val="ru-RU"/>
-        </w:rPr>
-        <w:t>гиперпараметров</w:t>
-      </w:r>
-      <w:proofErr w:type="spellEnd"/>
-      <w:r>
-        <w:rPr>
-          <w:lang w:val="ru-RU"/>
-        </w:rPr>
-        <w:t xml:space="preserve"> и архитектуры — это итеративный процесс, который требует понимания задачи, экспериментов и анализа результатов.</w:t>
+        <w:t>Подбор гиперпараметров и архитектуры — это итеративный процесс, который требует понимания задачи, экспериментов и анализа результатов.</w:t>
       </w:r>
     </w:p>
     <w:p>

</xml_diff>